<commit_message>
Add diagrams from handout
</commit_message>
<xml_diff>
--- a/Lab 2/Lab2_ECE428.docx
+++ b/Lab 2/Lab2_ECE428.docx
@@ -599,15 +599,36 @@
         <w:t xml:space="preserve"> to </w:t>
       </w:r>
     </w:p>
+    <w:p/>
     <w:p>
       <w:pPr>
         <w:pStyle w:val="Heading1"/>
       </w:pPr>
-      <w:bookmarkStart w:id="0" w:name="_Ref398884715"/>
+      <w:bookmarkStart w:id="0" w:name="_GoBack"/>
+      <w:bookmarkEnd w:id="0"/>
       <w:r>
         <w:t>Procedure</w:t>
       </w:r>
-      <w:bookmarkEnd w:id="0"/>
+      <w:r>
+        <w:tab/>
+      </w:r>
+    </w:p>
+    <w:p/>
+    <w:p>
+      <w:pPr>
+        <w:pStyle w:val="Heading1"/>
+        <w:tabs>
+          <w:tab w:val="left" w:pos="2115"/>
+        </w:tabs>
+      </w:pPr>
+      <w:bookmarkStart w:id="1" w:name="_Ref398884715"/>
+      <w:r>
+        <w:t>Procedure</w:t>
+      </w:r>
+      <w:bookmarkEnd w:id="1"/>
+      <w:r>
+        <w:tab/>
+      </w:r>
     </w:p>
     <w:p>
       <w:r>
@@ -635,8 +656,6 @@
           <w:numId w:val="2"/>
         </w:numPr>
       </w:pPr>
-      <w:bookmarkStart w:id="1" w:name="_GoBack"/>
-      <w:bookmarkEnd w:id="1"/>
     </w:p>
     <w:p/>
     <w:p>
@@ -656,6 +675,96 @@
         <w:t xml:space="preserve"> the synthesis and implementation steps in the design flow.</w:t>
       </w:r>
     </w:p>
+    <w:p/>
+    <w:p>
+      <w:r>
+        <w:rPr>
+          <w:noProof/>
+        </w:rPr>
+        <w:drawing>
+          <wp:inline distT="0" distB="0" distL="0" distR="0" wp14:anchorId="639ADDD2" wp14:editId="68E12884">
+            <wp:extent cx="5943600" cy="3501390"/>
+            <wp:effectExtent l="0" t="0" r="0" b="0"/>
+            <wp:docPr id="2" name="Picture 2"/>
+            <wp:cNvGraphicFramePr>
+              <a:graphicFrameLocks xmlns:a="http://schemas.openxmlformats.org/drawingml/2006/main" noChangeAspect="1"/>
+            </wp:cNvGraphicFramePr>
+            <a:graphic xmlns:a="http://schemas.openxmlformats.org/drawingml/2006/main">
+              <a:graphicData uri="http://schemas.openxmlformats.org/drawingml/2006/picture">
+                <pic:pic xmlns:pic="http://schemas.openxmlformats.org/drawingml/2006/picture">
+                  <pic:nvPicPr>
+                    <pic:cNvPr id="1" name=""/>
+                    <pic:cNvPicPr/>
+                  </pic:nvPicPr>
+                  <pic:blipFill>
+                    <a:blip r:embed="rId8"/>
+                    <a:stretch>
+                      <a:fillRect/>
+                    </a:stretch>
+                  </pic:blipFill>
+                  <pic:spPr>
+                    <a:xfrm>
+                      <a:off x="0" y="0"/>
+                      <a:ext cx="5943600" cy="3501390"/>
+                    </a:xfrm>
+                    <a:prstGeom prst="rect">
+                      <a:avLst/>
+                    </a:prstGeom>
+                  </pic:spPr>
+                </pic:pic>
+              </a:graphicData>
+            </a:graphic>
+          </wp:inline>
+        </w:drawing>
+      </w:r>
+    </w:p>
+    <w:p>
+      <w:pPr>
+        <w:jc w:val="center"/>
+      </w:pPr>
+      <w:r>
+        <w:rPr>
+          <w:noProof/>
+        </w:rPr>
+        <w:lastRenderedPageBreak/>
+        <w:drawing>
+          <wp:inline distT="0" distB="0" distL="0" distR="0" wp14:anchorId="5221668F" wp14:editId="5FEDE1B7">
+            <wp:extent cx="5943600" cy="2478405"/>
+            <wp:effectExtent l="0" t="0" r="0" b="0"/>
+            <wp:docPr id="1" name="Picture 1"/>
+            <wp:cNvGraphicFramePr>
+              <a:graphicFrameLocks xmlns:a="http://schemas.openxmlformats.org/drawingml/2006/main" noChangeAspect="1"/>
+            </wp:cNvGraphicFramePr>
+            <a:graphic xmlns:a="http://schemas.openxmlformats.org/drawingml/2006/main">
+              <a:graphicData uri="http://schemas.openxmlformats.org/drawingml/2006/picture">
+                <pic:pic xmlns:pic="http://schemas.openxmlformats.org/drawingml/2006/picture">
+                  <pic:nvPicPr>
+                    <pic:cNvPr id="1" name=""/>
+                    <pic:cNvPicPr/>
+                  </pic:nvPicPr>
+                  <pic:blipFill>
+                    <a:blip r:embed="rId9"/>
+                    <a:stretch>
+                      <a:fillRect/>
+                    </a:stretch>
+                  </pic:blipFill>
+                  <pic:spPr>
+                    <a:xfrm>
+                      <a:off x="0" y="0"/>
+                      <a:ext cx="5943600" cy="2478405"/>
+                    </a:xfrm>
+                    <a:prstGeom prst="rect">
+                      <a:avLst/>
+                    </a:prstGeom>
+                  </pic:spPr>
+                </pic:pic>
+              </a:graphicData>
+            </a:graphic>
+          </wp:inline>
+        </w:drawing>
+      </w:r>
+    </w:p>
+    <w:p/>
     <w:p>
       <w:pPr>
         <w:pStyle w:val="Heading1"/>
@@ -2622,7 +2731,7 @@
 </file>
 
 <file path=customXml/itemProps1.xml><?xml version="1.0" encoding="utf-8"?>
-<ds:datastoreItem xmlns:ds="http://schemas.openxmlformats.org/officeDocument/2006/customXml" ds:itemID="{2C4EBEA6-99D2-4540-87F3-9A6B65D4B718}">
+<ds:datastoreItem xmlns:ds="http://schemas.openxmlformats.org/officeDocument/2006/customXml" ds:itemID="{A3F198E6-9B0C-44BD-88F7-DF26A02E5AAB}">
   <ds:schemaRefs>
     <ds:schemaRef ds:uri="http://schemas.openxmlformats.org/officeDocument/2006/bibliography"/>
   </ds:schemaRefs>

</xml_diff>

<commit_message>
Update title page and headings in lab report
Update date on title page and change headings to reflect the shift to a
specification-design-implementation-simulation workflow.
</commit_message>
<xml_diff>
--- a/Lab 2/Lab2_ECE428.docx
+++ b/Lab 2/Lab2_ECE428.docx
@@ -1,6 +1,6 @@
 
 <file path=word/document.xml><?xml version="1.0" encoding="utf-8"?>
-<w:document xmlns:wpc="http://schemas.microsoft.com/office/word/2010/wordprocessingCanvas" xmlns:mc="http://schemas.openxmlformats.org/markup-compatibility/2006" xmlns:o="urn:schemas-microsoft-com:office:office" xmlns:r="http://schemas.openxmlformats.org/officeDocument/2006/relationships" xmlns:m="http://schemas.openxmlformats.org/officeDocument/2006/math" xmlns:v="urn:schemas-microsoft-com:vml" xmlns:wp14="http://schemas.microsoft.com/office/word/2010/wordprocessingDrawing" xmlns:wp="http://schemas.openxmlformats.org/drawingml/2006/wordprocessingDrawing" xmlns:w10="urn:schemas-microsoft-com:office:word" xmlns:w="http://schemas.openxmlformats.org/wordprocessingml/2006/main" xmlns:w14="http://schemas.microsoft.com/office/word/2010/wordml" xmlns:w15="http://schemas.microsoft.com/office/word/2012/wordml" xmlns:wpg="http://schemas.microsoft.com/office/word/2010/wordprocessingGroup" xmlns:wpi="http://schemas.microsoft.com/office/word/2010/wordprocessingInk" xmlns:wne="http://schemas.microsoft.com/office/word/2006/wordml" xmlns:wps="http://schemas.microsoft.com/office/word/2010/wordprocessingShape" mc:Ignorable="w14 w15 wp14">
+<w:document xmlns:ve="http://schemas.openxmlformats.org/markup-compatibility/2006" xmlns:o="urn:schemas-microsoft-com:office:office" xmlns:r="http://schemas.openxmlformats.org/officeDocument/2006/relationships" xmlns:m="http://schemas.openxmlformats.org/officeDocument/2006/math" xmlns:v="urn:schemas-microsoft-com:vml" xmlns:wp="http://schemas.openxmlformats.org/drawingml/2006/wordprocessingDrawing" xmlns:w10="urn:schemas-microsoft-com:office:word" xmlns:w="http://schemas.openxmlformats.org/wordprocessingml/2006/main" xmlns:wne="http://schemas.microsoft.com/office/word/2006/wordml">
   <w:body>
     <w:p>
       <w:pPr>
@@ -568,7 +568,15 @@
           <w:b/>
           <w:szCs w:val="28"/>
         </w:rPr>
-        <w:t>March 4</w:t>
+        <w:t xml:space="preserve">March </w:t>
+      </w:r>
+      <w:r>
+        <w:rPr>
+          <w:rFonts w:cs="Times New Roman"/>
+          <w:b/>
+          <w:szCs w:val="28"/>
+        </w:rPr>
+        <w:t>19</w:t>
       </w:r>
       <w:r>
         <w:rPr>
@@ -585,107 +593,139 @@
       </w:pPr>
       <w:r>
         <w:lastRenderedPageBreak/>
-        <w:t>Purpose</w:t>
-      </w:r>
-    </w:p>
-    <w:p>
-      <w:r>
-        <w:t xml:space="preserve">The purpose of this lab </w:t>
-      </w:r>
-      <w:r>
-        <w:t>is</w:t>
-      </w:r>
-      <w:r>
-        <w:t xml:space="preserve"> to </w:t>
+        <w:t>Specification</w:t>
+      </w:r>
+    </w:p>
+    <w:p>
+      <w:proofErr w:type="spellStart"/>
+      <w:r>
+        <w:t>Lorem</w:t>
+      </w:r>
+      <w:proofErr w:type="spellEnd"/>
+      <w:r>
+        <w:t xml:space="preserve"> </w:t>
+      </w:r>
+      <w:proofErr w:type="spellStart"/>
+      <w:r>
+        <w:t>ipsum</w:t>
+      </w:r>
+      <w:proofErr w:type="spellEnd"/>
+      <w:r>
+        <w:t xml:space="preserve"> </w:t>
+      </w:r>
+      <w:proofErr w:type="gramStart"/>
+      <w:r>
+        <w:t>dolor sit</w:t>
+      </w:r>
+      <w:proofErr w:type="gramEnd"/>
+      <w:r>
+        <w:t xml:space="preserve"> </w:t>
+      </w:r>
+      <w:proofErr w:type="spellStart"/>
+      <w:r>
+        <w:t>amet</w:t>
+      </w:r>
+      <w:proofErr w:type="spellEnd"/>
+      <w:r>
+        <w:t xml:space="preserve">, </w:t>
+      </w:r>
+      <w:proofErr w:type="spellStart"/>
+      <w:r>
+        <w:t>consectetur</w:t>
+      </w:r>
+      <w:proofErr w:type="spellEnd"/>
+      <w:r>
+        <w:t xml:space="preserve"> </w:t>
+      </w:r>
+      <w:proofErr w:type="spellStart"/>
+      <w:r>
+        <w:t>adipiscing</w:t>
+      </w:r>
+      <w:proofErr w:type="spellEnd"/>
+      <w:r>
+        <w:t xml:space="preserve"> </w:t>
+      </w:r>
+      <w:proofErr w:type="spellStart"/>
+      <w:r>
+        <w:t>elit</w:t>
+      </w:r>
+      <w:proofErr w:type="spellEnd"/>
+      <w:r>
+        <w:t xml:space="preserve">, </w:t>
+      </w:r>
+      <w:proofErr w:type="spellStart"/>
+      <w:r>
+        <w:t>sed</w:t>
+      </w:r>
+      <w:proofErr w:type="spellEnd"/>
+      <w:r>
+        <w:t xml:space="preserve"> do </w:t>
+      </w:r>
+      <w:proofErr w:type="spellStart"/>
+      <w:r>
+        <w:t>eiusmod</w:t>
+      </w:r>
+      <w:proofErr w:type="spellEnd"/>
+      <w:r>
+        <w:t xml:space="preserve"> </w:t>
+      </w:r>
+      <w:proofErr w:type="spellStart"/>
+      <w:r>
+        <w:t>tempor</w:t>
+      </w:r>
+      <w:proofErr w:type="spellEnd"/>
+      <w:r>
+        <w:t xml:space="preserve"> </w:t>
+      </w:r>
+      <w:proofErr w:type="spellStart"/>
+      <w:r>
+        <w:t>incididunt</w:t>
+      </w:r>
+      <w:proofErr w:type="spellEnd"/>
+      <w:r>
+        <w:t xml:space="preserve"> </w:t>
+      </w:r>
+      <w:proofErr w:type="spellStart"/>
+      <w:r>
+        <w:t>ut</w:t>
+      </w:r>
+      <w:proofErr w:type="spellEnd"/>
+      <w:r>
+        <w:t xml:space="preserve"> </w:t>
+      </w:r>
+      <w:proofErr w:type="spellStart"/>
+      <w:r>
+        <w:t>labore</w:t>
+      </w:r>
+      <w:proofErr w:type="spellEnd"/>
+      <w:r>
+        <w:t xml:space="preserve"> et </w:t>
+      </w:r>
+      <w:proofErr w:type="spellStart"/>
+      <w:r>
+        <w:t>dolore</w:t>
+      </w:r>
+      <w:proofErr w:type="spellEnd"/>
+      <w:r>
+        <w:t xml:space="preserve"> magna </w:t>
+      </w:r>
+      <w:proofErr w:type="spellStart"/>
+      <w:r>
+        <w:t>aliqua</w:t>
+      </w:r>
+      <w:proofErr w:type="spellEnd"/>
+      <w:r>
+        <w:t>.</w:t>
       </w:r>
     </w:p>
     <w:p/>
     <w:p>
-      <w:pPr>
-        <w:pStyle w:val="Heading1"/>
-      </w:pPr>
-      <w:bookmarkStart w:id="0" w:name="_GoBack"/>
-      <w:bookmarkEnd w:id="0"/>
-      <w:r>
-        <w:t>Procedure</w:t>
-      </w:r>
-      <w:r>
-        <w:tab/>
-      </w:r>
-    </w:p>
-    <w:p/>
-    <w:p>
-      <w:pPr>
-        <w:pStyle w:val="Heading1"/>
-        <w:tabs>
-          <w:tab w:val="left" w:pos="2115"/>
-        </w:tabs>
-      </w:pPr>
-      <w:bookmarkStart w:id="1" w:name="_Ref398884715"/>
-      <w:r>
-        <w:t>Procedure</w:t>
-      </w:r>
-      <w:bookmarkEnd w:id="1"/>
-      <w:r>
-        <w:tab/>
-      </w:r>
-    </w:p>
-    <w:p>
-      <w:r>
-        <w:t xml:space="preserve">In </w:t>
-      </w:r>
-    </w:p>
-    <w:p/>
-    <w:p>
-      <w:pPr>
-        <w:pStyle w:val="ListParagraph"/>
-        <w:numPr>
-          <w:ilvl w:val="0"/>
-          <w:numId w:val="2"/>
-        </w:numPr>
-      </w:pPr>
-      <w:r>
-        <w:t>In the</w:t>
-      </w:r>
-    </w:p>
-    <w:p>
-      <w:pPr>
-        <w:pStyle w:val="ListParagraph"/>
-        <w:numPr>
-          <w:ilvl w:val="0"/>
-          <w:numId w:val="2"/>
-        </w:numPr>
-      </w:pPr>
-    </w:p>
-    <w:p/>
-    <w:p>
-      <w:r>
-        <w:t>Following the procedure, it is suggested that students examine the schematic</w:t>
-      </w:r>
-      <w:r>
-        <w:t xml:space="preserve"> and timing</w:t>
-      </w:r>
-      <w:r>
-        <w:t xml:space="preserve"> facilities provided </w:t>
-      </w:r>
-      <w:r>
-        <w:t>after</w:t>
-      </w:r>
-      <w:r>
-        <w:t xml:space="preserve"> the synthesis and implementation steps in the design flow.</w:t>
-      </w:r>
-    </w:p>
-    <w:p/>
-    <w:p>
-      <w:r>
-        <w:rPr>
-          <w:noProof/>
-        </w:rPr>
+      <w:r>
         <w:drawing>
-          <wp:inline distT="0" distB="0" distL="0" distR="0" wp14:anchorId="639ADDD2" wp14:editId="68E12884">
+          <wp:inline distT="0" distB="0" distL="0" distR="0">
             <wp:extent cx="5943600" cy="3501390"/>
-            <wp:effectExtent l="0" t="0" r="0" b="0"/>
-            <wp:docPr id="2" name="Picture 2"/>
+            <wp:effectExtent l="19050" t="0" r="0" b="0"/>
+            <wp:docPr id="3" name="Picture 2"/>
             <wp:cNvGraphicFramePr>
               <a:graphicFrameLocks xmlns:a="http://schemas.openxmlformats.org/drawingml/2006/main" noChangeAspect="1"/>
             </wp:cNvGraphicFramePr>
@@ -697,7 +737,7 @@
                     <pic:cNvPicPr/>
                   </pic:nvPicPr>
                   <pic:blipFill>
-                    <a:blip r:embed="rId8"/>
+                    <a:blip r:embed="rId8" cstate="print"/>
                     <a:stretch>
                       <a:fillRect/>
                     </a:stretch>
@@ -718,20 +758,14 @@
         </w:drawing>
       </w:r>
     </w:p>
-    <w:p>
-      <w:pPr>
-        <w:jc w:val="center"/>
-      </w:pPr>
-      <w:r>
-        <w:rPr>
-          <w:noProof/>
-        </w:rPr>
-        <w:lastRenderedPageBreak/>
+    <w:p/>
+    <w:p>
+      <w:r>
         <w:drawing>
-          <wp:inline distT="0" distB="0" distL="0" distR="0" wp14:anchorId="5221668F" wp14:editId="5FEDE1B7">
+          <wp:inline distT="0" distB="0" distL="0" distR="0">
             <wp:extent cx="5943600" cy="2478405"/>
-            <wp:effectExtent l="0" t="0" r="0" b="0"/>
-            <wp:docPr id="1" name="Picture 1"/>
+            <wp:effectExtent l="19050" t="0" r="0" b="0"/>
+            <wp:docPr id="4" name="Picture 1"/>
             <wp:cNvGraphicFramePr>
               <a:graphicFrameLocks xmlns:a="http://schemas.openxmlformats.org/drawingml/2006/main" noChangeAspect="1"/>
             </wp:cNvGraphicFramePr>
@@ -743,7 +777,7 @@
                     <pic:cNvPicPr/>
                   </pic:nvPicPr>
                   <pic:blipFill>
-                    <a:blip r:embed="rId9"/>
+                    <a:blip r:embed="rId9" cstate="print"/>
                     <a:stretch>
                       <a:fillRect/>
                     </a:stretch>
@@ -764,91 +798,400 @@
         </w:drawing>
       </w:r>
     </w:p>
-    <w:p/>
     <w:p>
       <w:pPr>
         <w:pStyle w:val="Heading1"/>
       </w:pPr>
-      <w:r>
-        <w:t>Discussion</w:t>
-      </w:r>
-    </w:p>
-    <w:p>
-      <w:pPr>
-        <w:pStyle w:val="Heading2"/>
-      </w:pPr>
-      <w:r>
-        <w:t>High-Level Design</w:t>
-      </w:r>
-    </w:p>
-    <w:p>
-      <w:r>
-        <w:t xml:space="preserve">The </w:t>
-      </w:r>
-    </w:p>
-    <w:p>
-      <w:pPr>
-        <w:pStyle w:val="Heading2"/>
-      </w:pPr>
-      <w:r>
-        <w:t>High-Level Verification</w:t>
-      </w:r>
-    </w:p>
-    <w:p>
-      <w:r>
-        <w:t xml:space="preserve">The VHDL </w:t>
-      </w:r>
-    </w:p>
-    <w:p>
-      <w:pPr>
-        <w:pStyle w:val="Heading2"/>
+      <w:bookmarkStart w:id="0" w:name="_GoBack"/>
+      <w:bookmarkEnd w:id="0"/>
+      <w:r>
+        <w:t>Design</w:t>
+      </w:r>
+    </w:p>
+    <w:p>
+      <w:proofErr w:type="spellStart"/>
+      <w:r>
+        <w:t>Lorem</w:t>
+      </w:r>
+      <w:proofErr w:type="spellEnd"/>
+      <w:r>
+        <w:t xml:space="preserve"> </w:t>
+      </w:r>
+      <w:proofErr w:type="spellStart"/>
+      <w:r>
+        <w:t>ipsum</w:t>
+      </w:r>
+      <w:proofErr w:type="spellEnd"/>
+      <w:r>
+        <w:t xml:space="preserve"> </w:t>
+      </w:r>
+      <w:proofErr w:type="gramStart"/>
+      <w:r>
+        <w:t>dolor sit</w:t>
+      </w:r>
+      <w:proofErr w:type="gramEnd"/>
+      <w:r>
+        <w:t xml:space="preserve"> </w:t>
+      </w:r>
+      <w:proofErr w:type="spellStart"/>
+      <w:r>
+        <w:t>amet</w:t>
+      </w:r>
+      <w:proofErr w:type="spellEnd"/>
+      <w:r>
+        <w:t xml:space="preserve">, </w:t>
+      </w:r>
+      <w:proofErr w:type="spellStart"/>
+      <w:r>
+        <w:t>consectetur</w:t>
+      </w:r>
+      <w:proofErr w:type="spellEnd"/>
+      <w:r>
+        <w:t xml:space="preserve"> </w:t>
+      </w:r>
+      <w:proofErr w:type="spellStart"/>
+      <w:r>
+        <w:t>adipiscing</w:t>
+      </w:r>
+      <w:proofErr w:type="spellEnd"/>
+      <w:r>
+        <w:t xml:space="preserve"> </w:t>
+      </w:r>
+      <w:proofErr w:type="spellStart"/>
+      <w:r>
+        <w:t>elit</w:t>
+      </w:r>
+      <w:proofErr w:type="spellEnd"/>
+      <w:r>
+        <w:t xml:space="preserve">, </w:t>
+      </w:r>
+      <w:proofErr w:type="spellStart"/>
+      <w:r>
+        <w:t>sed</w:t>
+      </w:r>
+      <w:proofErr w:type="spellEnd"/>
+      <w:r>
+        <w:t xml:space="preserve"> do </w:t>
+      </w:r>
+      <w:proofErr w:type="spellStart"/>
+      <w:r>
+        <w:t>eiusmod</w:t>
+      </w:r>
+      <w:proofErr w:type="spellEnd"/>
+      <w:r>
+        <w:t xml:space="preserve"> </w:t>
+      </w:r>
+      <w:proofErr w:type="spellStart"/>
+      <w:r>
+        <w:t>tempor</w:t>
+      </w:r>
+      <w:proofErr w:type="spellEnd"/>
+      <w:r>
+        <w:t xml:space="preserve"> </w:t>
+      </w:r>
+      <w:proofErr w:type="spellStart"/>
+      <w:r>
+        <w:t>incididunt</w:t>
+      </w:r>
+      <w:proofErr w:type="spellEnd"/>
+      <w:r>
+        <w:t xml:space="preserve"> </w:t>
+      </w:r>
+      <w:proofErr w:type="spellStart"/>
+      <w:r>
+        <w:t>ut</w:t>
+      </w:r>
+      <w:proofErr w:type="spellEnd"/>
+      <w:r>
+        <w:t xml:space="preserve"> </w:t>
+      </w:r>
+      <w:proofErr w:type="spellStart"/>
+      <w:r>
+        <w:t>labore</w:t>
+      </w:r>
+      <w:proofErr w:type="spellEnd"/>
+      <w:r>
+        <w:t xml:space="preserve"> et </w:t>
+      </w:r>
+      <w:proofErr w:type="spellStart"/>
+      <w:r>
+        <w:t>dolore</w:t>
+      </w:r>
+      <w:proofErr w:type="spellEnd"/>
+      <w:r>
+        <w:t xml:space="preserve"> magna </w:t>
+      </w:r>
+      <w:proofErr w:type="spellStart"/>
+      <w:r>
+        <w:t>aliqua</w:t>
+      </w:r>
+      <w:proofErr w:type="spellEnd"/>
+      <w:r>
+        <w:t>.</w:t>
+      </w:r>
+    </w:p>
+    <w:p>
+      <w:pPr>
+        <w:pStyle w:val="Heading1"/>
+        <w:tabs>
+          <w:tab w:val="left" w:pos="2115"/>
+        </w:tabs>
+      </w:pPr>
+      <w:r>
+        <w:lastRenderedPageBreak/>
+        <w:t>Implementation</w:t>
+      </w:r>
+    </w:p>
+    <w:p>
+      <w:proofErr w:type="spellStart"/>
+      <w:r>
+        <w:t>Lorem</w:t>
+      </w:r>
+      <w:proofErr w:type="spellEnd"/>
+      <w:r>
+        <w:t xml:space="preserve"> </w:t>
+      </w:r>
+      <w:proofErr w:type="spellStart"/>
+      <w:r>
+        <w:t>ipsum</w:t>
+      </w:r>
+      <w:proofErr w:type="spellEnd"/>
+      <w:r>
+        <w:t xml:space="preserve"> </w:t>
+      </w:r>
+      <w:proofErr w:type="gramStart"/>
+      <w:r>
+        <w:t>dolor sit</w:t>
+      </w:r>
+      <w:proofErr w:type="gramEnd"/>
+      <w:r>
+        <w:t xml:space="preserve"> </w:t>
+      </w:r>
+      <w:proofErr w:type="spellStart"/>
+      <w:r>
+        <w:t>amet</w:t>
+      </w:r>
+      <w:proofErr w:type="spellEnd"/>
+      <w:r>
+        <w:t xml:space="preserve">, </w:t>
+      </w:r>
+      <w:proofErr w:type="spellStart"/>
+      <w:r>
+        <w:t>consectetur</w:t>
+      </w:r>
+      <w:proofErr w:type="spellEnd"/>
+      <w:r>
+        <w:t xml:space="preserve"> </w:t>
+      </w:r>
+      <w:proofErr w:type="spellStart"/>
+      <w:r>
+        <w:t>adipiscing</w:t>
+      </w:r>
+      <w:proofErr w:type="spellEnd"/>
+      <w:r>
+        <w:t xml:space="preserve"> </w:t>
+      </w:r>
+      <w:proofErr w:type="spellStart"/>
+      <w:r>
+        <w:t>elit</w:t>
+      </w:r>
+      <w:proofErr w:type="spellEnd"/>
+      <w:r>
+        <w:t xml:space="preserve">, </w:t>
+      </w:r>
+      <w:proofErr w:type="spellStart"/>
+      <w:r>
+        <w:t>sed</w:t>
+      </w:r>
+      <w:proofErr w:type="spellEnd"/>
+      <w:r>
+        <w:t xml:space="preserve"> do </w:t>
+      </w:r>
+      <w:proofErr w:type="spellStart"/>
+      <w:r>
+        <w:t>eiusmod</w:t>
+      </w:r>
+      <w:proofErr w:type="spellEnd"/>
+      <w:r>
+        <w:t xml:space="preserve"> </w:t>
+      </w:r>
+      <w:proofErr w:type="spellStart"/>
+      <w:r>
+        <w:t>tempor</w:t>
+      </w:r>
+      <w:proofErr w:type="spellEnd"/>
+      <w:r>
+        <w:t xml:space="preserve"> </w:t>
+      </w:r>
+      <w:proofErr w:type="spellStart"/>
+      <w:r>
+        <w:t>incididunt</w:t>
+      </w:r>
+      <w:proofErr w:type="spellEnd"/>
+      <w:r>
+        <w:t xml:space="preserve"> </w:t>
+      </w:r>
+      <w:proofErr w:type="spellStart"/>
+      <w:r>
+        <w:t>ut</w:t>
+      </w:r>
+      <w:proofErr w:type="spellEnd"/>
+      <w:r>
+        <w:t xml:space="preserve"> </w:t>
+      </w:r>
+      <w:proofErr w:type="spellStart"/>
+      <w:r>
+        <w:t>labore</w:t>
+      </w:r>
+      <w:proofErr w:type="spellEnd"/>
+      <w:r>
+        <w:t xml:space="preserve"> et </w:t>
+      </w:r>
+      <w:proofErr w:type="spellStart"/>
+      <w:r>
+        <w:t>dolore</w:t>
+      </w:r>
+      <w:proofErr w:type="spellEnd"/>
+      <w:r>
+        <w:t xml:space="preserve"> magna </w:t>
+      </w:r>
+      <w:proofErr w:type="spellStart"/>
+      <w:r>
+        <w:t>aliqua</w:t>
+      </w:r>
+      <w:proofErr w:type="spellEnd"/>
+      <w:r>
+        <w:t>.</w:t>
+      </w:r>
+    </w:p>
+    <w:p>
+      <w:pPr>
+        <w:pStyle w:val="Heading1"/>
       </w:pPr>
       <w:r>
         <w:t>Simulation</w:t>
       </w:r>
     </w:p>
     <w:p>
-      <w:r>
-        <w:t xml:space="preserve">To </w:t>
-      </w:r>
-    </w:p>
-    <w:p>
-      <w:pPr>
-        <w:pStyle w:val="Heading2"/>
-      </w:pPr>
-      <w:r>
-        <w:t>Synthesized Schematic</w:t>
-      </w:r>
-    </w:p>
-    <w:p>
-      <w:r>
-        <w:t xml:space="preserve">After </w:t>
-      </w:r>
-    </w:p>
-    <w:p>
-      <w:pPr>
-        <w:pStyle w:val="Heading2"/>
-      </w:pPr>
-      <w:r>
-        <w:t>Implemented Schematic</w:t>
-      </w:r>
-    </w:p>
-    <w:p>
-      <w:r>
-        <w:t xml:space="preserve">After </w:t>
-      </w:r>
-    </w:p>
-    <w:p>
-      <w:pPr>
-        <w:pStyle w:val="Heading2"/>
-      </w:pPr>
-      <w:r>
-        <w:t>Static Timing Analysis</w:t>
-      </w:r>
-    </w:p>
-    <w:p>
-      <w:r>
-        <w:t xml:space="preserve">A </w:t>
+      <w:proofErr w:type="spellStart"/>
+      <w:r>
+        <w:t>Lorem</w:t>
+      </w:r>
+      <w:proofErr w:type="spellEnd"/>
+      <w:r>
+        <w:t xml:space="preserve"> </w:t>
+      </w:r>
+      <w:proofErr w:type="spellStart"/>
+      <w:r>
+        <w:t>ipsum</w:t>
+      </w:r>
+      <w:proofErr w:type="spellEnd"/>
+      <w:r>
+        <w:t xml:space="preserve"> </w:t>
+      </w:r>
+      <w:proofErr w:type="gramStart"/>
+      <w:r>
+        <w:t>dolor sit</w:t>
+      </w:r>
+      <w:proofErr w:type="gramEnd"/>
+      <w:r>
+        <w:t xml:space="preserve"> </w:t>
+      </w:r>
+      <w:proofErr w:type="spellStart"/>
+      <w:r>
+        <w:t>amet</w:t>
+      </w:r>
+      <w:proofErr w:type="spellEnd"/>
+      <w:r>
+        <w:t xml:space="preserve">, </w:t>
+      </w:r>
+      <w:proofErr w:type="spellStart"/>
+      <w:r>
+        <w:t>consectetur</w:t>
+      </w:r>
+      <w:proofErr w:type="spellEnd"/>
+      <w:r>
+        <w:t xml:space="preserve"> </w:t>
+      </w:r>
+      <w:proofErr w:type="spellStart"/>
+      <w:r>
+        <w:t>adipiscing</w:t>
+      </w:r>
+      <w:proofErr w:type="spellEnd"/>
+      <w:r>
+        <w:t xml:space="preserve"> </w:t>
+      </w:r>
+      <w:proofErr w:type="spellStart"/>
+      <w:r>
+        <w:t>elit</w:t>
+      </w:r>
+      <w:proofErr w:type="spellEnd"/>
+      <w:r>
+        <w:t xml:space="preserve">, </w:t>
+      </w:r>
+      <w:proofErr w:type="spellStart"/>
+      <w:r>
+        <w:t>sed</w:t>
+      </w:r>
+      <w:proofErr w:type="spellEnd"/>
+      <w:r>
+        <w:t xml:space="preserve"> do </w:t>
+      </w:r>
+      <w:proofErr w:type="spellStart"/>
+      <w:r>
+        <w:t>eiusmod</w:t>
+      </w:r>
+      <w:proofErr w:type="spellEnd"/>
+      <w:r>
+        <w:t xml:space="preserve"> </w:t>
+      </w:r>
+      <w:proofErr w:type="spellStart"/>
+      <w:r>
+        <w:t>tempor</w:t>
+      </w:r>
+      <w:proofErr w:type="spellEnd"/>
+      <w:r>
+        <w:t xml:space="preserve"> </w:t>
+      </w:r>
+      <w:proofErr w:type="spellStart"/>
+      <w:r>
+        <w:t>incididunt</w:t>
+      </w:r>
+      <w:proofErr w:type="spellEnd"/>
+      <w:r>
+        <w:t xml:space="preserve"> </w:t>
+      </w:r>
+      <w:proofErr w:type="spellStart"/>
+      <w:r>
+        <w:t>ut</w:t>
+      </w:r>
+      <w:proofErr w:type="spellEnd"/>
+      <w:r>
+        <w:t xml:space="preserve"> </w:t>
+      </w:r>
+      <w:proofErr w:type="spellStart"/>
+      <w:r>
+        <w:t>labore</w:t>
+      </w:r>
+      <w:proofErr w:type="spellEnd"/>
+      <w:r>
+        <w:t xml:space="preserve"> et </w:t>
+      </w:r>
+      <w:proofErr w:type="spellStart"/>
+      <w:r>
+        <w:t>dolore</w:t>
+      </w:r>
+      <w:proofErr w:type="spellEnd"/>
+      <w:r>
+        <w:t xml:space="preserve"> magna </w:t>
+      </w:r>
+      <w:proofErr w:type="spellStart"/>
+      <w:r>
+        <w:t>aliqua</w:t>
+      </w:r>
+      <w:proofErr w:type="spellEnd"/>
+      <w:r>
+        <w:t>.</w:t>
       </w:r>
     </w:p>
     <w:p>
@@ -856,202 +1199,131 @@
         <w:pStyle w:val="Heading1"/>
       </w:pPr>
       <w:r>
-        <w:lastRenderedPageBreak/>
-        <w:t>Extension</w:t>
-      </w:r>
-      <w:r>
-        <w:t xml:space="preserve">: Modifying Pin </w:t>
-      </w:r>
-      <w:r>
-        <w:t>Assignments</w:t>
-      </w:r>
-    </w:p>
-    <w:p>
-      <w:pPr>
-        <w:pStyle w:val="Heading2"/>
-      </w:pPr>
-      <w:r>
-        <w:t>Purpose</w:t>
-      </w:r>
-    </w:p>
-    <w:p>
-      <w:r>
-        <w:t xml:space="preserve">In </w:t>
-      </w:r>
-    </w:p>
-    <w:p>
-      <w:pPr>
-        <w:pStyle w:val="Heading2"/>
-      </w:pPr>
-      <w:r>
-        <w:t>Procedure</w:t>
-      </w:r>
-    </w:p>
-    <w:p>
-      <w:r>
-        <w:t>The procedure is largely the same as for the main part of the lab except that the following change is made:</w:t>
-      </w:r>
-    </w:p>
-    <w:p/>
-    <w:p>
-      <w:pPr>
-        <w:pStyle w:val="ListParagraph"/>
-        <w:numPr>
-          <w:ilvl w:val="0"/>
-          <w:numId w:val="3"/>
-        </w:numPr>
-      </w:pPr>
-      <w:r>
-        <w:t>Modify</w:t>
-      </w:r>
-    </w:p>
-    <w:p>
-      <w:pPr>
-        <w:pStyle w:val="Heading2"/>
-      </w:pPr>
-      <w:r>
-        <w:t xml:space="preserve">Results </w:t>
-      </w:r>
-    </w:p>
-    <w:p>
-      <w:r>
-        <w:t xml:space="preserve">After </w:t>
-      </w:r>
-    </w:p>
-    <w:sdt>
-      <w:sdtPr>
-        <w:rPr>
-          <w:rFonts w:ascii="Times New Roman" w:eastAsiaTheme="minorHAnsi" w:hAnsi="Times New Roman" w:cstheme="minorBidi"/>
-          <w:b w:val="0"/>
-          <w:bCs w:val="0"/>
-          <w:szCs w:val="22"/>
-        </w:rPr>
-        <w:id w:val="-161553017"/>
-        <w:docPartObj>
-          <w:docPartGallery w:val="Bibliographies"/>
-          <w:docPartUnique/>
-        </w:docPartObj>
-      </w:sdtPr>
-      <w:sdtEndPr/>
-      <w:sdtContent>
-        <w:p>
-          <w:pPr>
-            <w:pStyle w:val="Heading1"/>
-          </w:pPr>
-          <w:r>
-            <w:t>References</w:t>
-          </w:r>
-        </w:p>
-        <w:sdt>
-          <w:sdtPr>
-            <w:id w:val="111145805"/>
-            <w:bibliography/>
-          </w:sdtPr>
-          <w:sdtEndPr/>
-          <w:sdtContent>
-            <w:p>
-              <w:pPr>
-                <w:rPr>
-                  <w:noProof/>
-                </w:rPr>
-              </w:pPr>
-              <w:r>
-                <w:fldChar w:fldCharType="begin"/>
-              </w:r>
-              <w:r>
-                <w:instrText xml:space="preserve"> BIBLIOGRAPHY </w:instrText>
-              </w:r>
-              <w:r>
-                <w:fldChar w:fldCharType="separate"/>
-              </w:r>
-            </w:p>
-            <w:tbl>
-              <w:tblPr>
-                <w:tblW w:w="5000" w:type="pct"/>
-                <w:tblCellSpacing w:w="15" w:type="dxa"/>
-                <w:tblCellMar>
-                  <w:top w:w="15" w:type="dxa"/>
-                  <w:left w:w="15" w:type="dxa"/>
-                  <w:bottom w:w="15" w:type="dxa"/>
-                  <w:right w:w="15" w:type="dxa"/>
-                </w:tblCellMar>
-                <w:tblLook w:val="04A0" w:firstRow="1" w:lastRow="0" w:firstColumn="1" w:lastColumn="0" w:noHBand="0" w:noVBand="1"/>
-              </w:tblPr>
-              <w:tblGrid>
-                <w:gridCol w:w="355"/>
-                <w:gridCol w:w="9095"/>
-              </w:tblGrid>
-              <w:tr>
-                <w:trPr>
-                  <w:tblCellSpacing w:w="15" w:type="dxa"/>
-                </w:trPr>
-                <w:tc>
-                  <w:tcPr>
-                    <w:tcW w:w="50" w:type="pct"/>
-                    <w:hideMark/>
-                  </w:tcPr>
-                  <w:p>
-                    <w:pPr>
-                      <w:pStyle w:val="Bibliography"/>
-                      <w:rPr>
-                        <w:rFonts w:eastAsiaTheme="minorEastAsia"/>
-                        <w:noProof/>
-                      </w:rPr>
-                    </w:pPr>
-                    <w:r>
-                      <w:rPr>
-                        <w:noProof/>
-                      </w:rPr>
-                      <w:t xml:space="preserve">[1] </w:t>
-                    </w:r>
-                  </w:p>
-                </w:tc>
-                <w:tc>
-                  <w:tcPr>
-                    <w:tcW w:w="0" w:type="auto"/>
-                    <w:hideMark/>
-                  </w:tcPr>
-                  <w:p>
-                    <w:pPr>
-                      <w:pStyle w:val="Bibliography"/>
-                      <w:rPr>
-                        <w:rFonts w:eastAsiaTheme="minorEastAsia"/>
-                        <w:noProof/>
-                      </w:rPr>
-                    </w:pPr>
-                    <w:r>
-                      <w:rPr>
-                        <w:noProof/>
-                      </w:rPr>
-                      <w:t>Digilent, Inc., "Atlys Board Reference Manual," 2 May 2013. [Online]. Available: http://www.digilentinc.com/Data/Products/ATLYS/Atlys_rm_V2.pdf. [Accessed 18 February 2015].</w:t>
-                    </w:r>
-                  </w:p>
-                </w:tc>
-              </w:tr>
-            </w:tbl>
-            <w:p>
-              <w:pPr>
-                <w:rPr>
-                  <w:rFonts w:eastAsia="Times New Roman"/>
-                  <w:noProof/>
-                </w:rPr>
-              </w:pPr>
-            </w:p>
-            <w:p>
-              <w:r>
-                <w:rPr>
-                  <w:b/>
-                  <w:bCs/>
-                  <w:noProof/>
-                </w:rPr>
-                <w:fldChar w:fldCharType="end"/>
-              </w:r>
-            </w:p>
-          </w:sdtContent>
-        </w:sdt>
-      </w:sdtContent>
-    </w:sdt>
-    <w:p/>
+        <w:t>Conclusion</w:t>
+      </w:r>
+    </w:p>
+    <w:p>
+      <w:proofErr w:type="spellStart"/>
+      <w:r>
+        <w:t>Lorem</w:t>
+      </w:r>
+      <w:proofErr w:type="spellEnd"/>
+      <w:r>
+        <w:t xml:space="preserve"> </w:t>
+      </w:r>
+      <w:proofErr w:type="spellStart"/>
+      <w:r>
+        <w:t>ipsum</w:t>
+      </w:r>
+      <w:proofErr w:type="spellEnd"/>
+      <w:r>
+        <w:t xml:space="preserve"> </w:t>
+      </w:r>
+      <w:proofErr w:type="gramStart"/>
+      <w:r>
+        <w:t>dolor sit</w:t>
+      </w:r>
+      <w:proofErr w:type="gramEnd"/>
+      <w:r>
+        <w:t xml:space="preserve"> </w:t>
+      </w:r>
+      <w:proofErr w:type="spellStart"/>
+      <w:r>
+        <w:t>amet</w:t>
+      </w:r>
+      <w:proofErr w:type="spellEnd"/>
+      <w:r>
+        <w:t xml:space="preserve">, </w:t>
+      </w:r>
+      <w:proofErr w:type="spellStart"/>
+      <w:r>
+        <w:t>consectetur</w:t>
+      </w:r>
+      <w:proofErr w:type="spellEnd"/>
+      <w:r>
+        <w:t xml:space="preserve"> </w:t>
+      </w:r>
+      <w:proofErr w:type="spellStart"/>
+      <w:r>
+        <w:t>adipiscing</w:t>
+      </w:r>
+      <w:proofErr w:type="spellEnd"/>
+      <w:r>
+        <w:t xml:space="preserve"> </w:t>
+      </w:r>
+      <w:proofErr w:type="spellStart"/>
+      <w:r>
+        <w:t>elit</w:t>
+      </w:r>
+      <w:proofErr w:type="spellEnd"/>
+      <w:r>
+        <w:t xml:space="preserve">, </w:t>
+      </w:r>
+      <w:proofErr w:type="spellStart"/>
+      <w:r>
+        <w:t>sed</w:t>
+      </w:r>
+      <w:proofErr w:type="spellEnd"/>
+      <w:r>
+        <w:t xml:space="preserve"> do </w:t>
+      </w:r>
+      <w:proofErr w:type="spellStart"/>
+      <w:r>
+        <w:t>eiusmod</w:t>
+      </w:r>
+      <w:proofErr w:type="spellEnd"/>
+      <w:r>
+        <w:t xml:space="preserve"> </w:t>
+      </w:r>
+      <w:proofErr w:type="spellStart"/>
+      <w:r>
+        <w:t>tempor</w:t>
+      </w:r>
+      <w:proofErr w:type="spellEnd"/>
+      <w:r>
+        <w:t xml:space="preserve"> </w:t>
+      </w:r>
+      <w:proofErr w:type="spellStart"/>
+      <w:r>
+        <w:t>incididunt</w:t>
+      </w:r>
+      <w:proofErr w:type="spellEnd"/>
+      <w:r>
+        <w:t xml:space="preserve"> </w:t>
+      </w:r>
+      <w:proofErr w:type="spellStart"/>
+      <w:r>
+        <w:t>ut</w:t>
+      </w:r>
+      <w:proofErr w:type="spellEnd"/>
+      <w:r>
+        <w:t xml:space="preserve"> </w:t>
+      </w:r>
+      <w:proofErr w:type="spellStart"/>
+      <w:r>
+        <w:t>labore</w:t>
+      </w:r>
+      <w:proofErr w:type="spellEnd"/>
+      <w:r>
+        <w:t xml:space="preserve"> et </w:t>
+      </w:r>
+      <w:proofErr w:type="spellStart"/>
+      <w:r>
+        <w:t>dolore</w:t>
+      </w:r>
+      <w:proofErr w:type="spellEnd"/>
+      <w:r>
+        <w:t xml:space="preserve"> magna </w:t>
+      </w:r>
+      <w:proofErr w:type="spellStart"/>
+      <w:r>
+        <w:t>aliqua</w:t>
+      </w:r>
+      <w:proofErr w:type="spellEnd"/>
+      <w:r>
+        <w:t>.</w:t>
+      </w:r>
+    </w:p>
     <w:sectPr>
       <w:pgSz w:w="12240" w:h="15840"/>
       <w:pgMar w:top="1440" w:right="1440" w:bottom="1440" w:left="1440" w:header="720" w:footer="720" w:gutter="0"/>
@@ -1063,7 +1335,7 @@
 </file>
 
 <file path=word/endnotes.xml><?xml version="1.0" encoding="utf-8"?>
-<w:endnotes xmlns:wpc="http://schemas.microsoft.com/office/word/2010/wordprocessingCanvas" xmlns:mc="http://schemas.openxmlformats.org/markup-compatibility/2006" xmlns:o="urn:schemas-microsoft-com:office:office" xmlns:r="http://schemas.openxmlformats.org/officeDocument/2006/relationships" xmlns:m="http://schemas.openxmlformats.org/officeDocument/2006/math" xmlns:v="urn:schemas-microsoft-com:vml" xmlns:wp14="http://schemas.microsoft.com/office/word/2010/wordprocessingDrawing" xmlns:wp="http://schemas.openxmlformats.org/drawingml/2006/wordprocessingDrawing" xmlns:w10="urn:schemas-microsoft-com:office:word" xmlns:w="http://schemas.openxmlformats.org/wordprocessingml/2006/main" xmlns:w14="http://schemas.microsoft.com/office/word/2010/wordml" xmlns:w15="http://schemas.microsoft.com/office/word/2012/wordml" xmlns:wpg="http://schemas.microsoft.com/office/word/2010/wordprocessingGroup" xmlns:wpi="http://schemas.microsoft.com/office/word/2010/wordprocessingInk" xmlns:wne="http://schemas.microsoft.com/office/word/2006/wordml" xmlns:wps="http://schemas.microsoft.com/office/word/2010/wordprocessingShape" mc:Ignorable="w14 w15 wp14">
+<w:endnotes xmlns:ve="http://schemas.openxmlformats.org/markup-compatibility/2006" xmlns:o="urn:schemas-microsoft-com:office:office" xmlns:r="http://schemas.openxmlformats.org/officeDocument/2006/relationships" xmlns:m="http://schemas.openxmlformats.org/officeDocument/2006/math" xmlns:v="urn:schemas-microsoft-com:vml" xmlns:wp="http://schemas.openxmlformats.org/drawingml/2006/wordprocessingDrawing" xmlns:w10="urn:schemas-microsoft-com:office:word" xmlns:w="http://schemas.openxmlformats.org/wordprocessingml/2006/main" xmlns:wne="http://schemas.microsoft.com/office/word/2006/wordml">
   <w:endnote w:type="separator" w:id="-1">
     <w:p>
       <w:r>
@@ -1082,7 +1354,7 @@
 </file>
 
 <file path=word/footnotes.xml><?xml version="1.0" encoding="utf-8"?>
-<w:footnotes xmlns:wpc="http://schemas.microsoft.com/office/word/2010/wordprocessingCanvas" xmlns:mc="http://schemas.openxmlformats.org/markup-compatibility/2006" xmlns:o="urn:schemas-microsoft-com:office:office" xmlns:r="http://schemas.openxmlformats.org/officeDocument/2006/relationships" xmlns:m="http://schemas.openxmlformats.org/officeDocument/2006/math" xmlns:v="urn:schemas-microsoft-com:vml" xmlns:wp14="http://schemas.microsoft.com/office/word/2010/wordprocessingDrawing" xmlns:wp="http://schemas.openxmlformats.org/drawingml/2006/wordprocessingDrawing" xmlns:w10="urn:schemas-microsoft-com:office:word" xmlns:w="http://schemas.openxmlformats.org/wordprocessingml/2006/main" xmlns:w14="http://schemas.microsoft.com/office/word/2010/wordml" xmlns:w15="http://schemas.microsoft.com/office/word/2012/wordml" xmlns:wpg="http://schemas.microsoft.com/office/word/2010/wordprocessingGroup" xmlns:wpi="http://schemas.microsoft.com/office/word/2010/wordprocessingInk" xmlns:wne="http://schemas.microsoft.com/office/word/2006/wordml" xmlns:wps="http://schemas.microsoft.com/office/word/2010/wordprocessingShape" mc:Ignorable="w14 w15 wp14">
+<w:footnotes xmlns:ve="http://schemas.openxmlformats.org/markup-compatibility/2006" xmlns:o="urn:schemas-microsoft-com:office:office" xmlns:r="http://schemas.openxmlformats.org/officeDocument/2006/relationships" xmlns:m="http://schemas.openxmlformats.org/officeDocument/2006/math" xmlns:v="urn:schemas-microsoft-com:vml" xmlns:wp="http://schemas.openxmlformats.org/drawingml/2006/wordprocessingDrawing" xmlns:w10="urn:schemas-microsoft-com:office:word" xmlns:w="http://schemas.openxmlformats.org/wordprocessingml/2006/main" xmlns:wne="http://schemas.microsoft.com/office/word/2006/wordml">
   <w:footnote w:type="separator" w:id="-1">
     <w:p>
       <w:r>
@@ -1101,7 +1373,7 @@
 </file>
 
 <file path=word/numbering.xml><?xml version="1.0" encoding="utf-8"?>
-<w:numbering xmlns:wpc="http://schemas.microsoft.com/office/word/2010/wordprocessingCanvas" xmlns:mc="http://schemas.openxmlformats.org/markup-compatibility/2006" xmlns:o="urn:schemas-microsoft-com:office:office" xmlns:r="http://schemas.openxmlformats.org/officeDocument/2006/relationships" xmlns:m="http://schemas.openxmlformats.org/officeDocument/2006/math" xmlns:v="urn:schemas-microsoft-com:vml" xmlns:wp14="http://schemas.microsoft.com/office/word/2010/wordprocessingDrawing" xmlns:wp="http://schemas.openxmlformats.org/drawingml/2006/wordprocessingDrawing" xmlns:w10="urn:schemas-microsoft-com:office:word" xmlns:w="http://schemas.openxmlformats.org/wordprocessingml/2006/main" xmlns:w14="http://schemas.microsoft.com/office/word/2010/wordml" xmlns:w15="http://schemas.microsoft.com/office/word/2012/wordml" xmlns:wpg="http://schemas.microsoft.com/office/word/2010/wordprocessingGroup" xmlns:wpi="http://schemas.microsoft.com/office/word/2010/wordprocessingInk" xmlns:wne="http://schemas.microsoft.com/office/word/2006/wordml" xmlns:wps="http://schemas.microsoft.com/office/word/2010/wordprocessingShape" mc:Ignorable="w14 w15 wp14">
+<w:numbering xmlns:ve="http://schemas.openxmlformats.org/markup-compatibility/2006" xmlns:o="urn:schemas-microsoft-com:office:office" xmlns:r="http://schemas.openxmlformats.org/officeDocument/2006/relationships" xmlns:m="http://schemas.openxmlformats.org/officeDocument/2006/math" xmlns:v="urn:schemas-microsoft-com:vml" xmlns:wp="http://schemas.openxmlformats.org/drawingml/2006/wordprocessingDrawing" xmlns:w10="urn:schemas-microsoft-com:office:word" xmlns:w="http://schemas.openxmlformats.org/wordprocessingml/2006/main" xmlns:wne="http://schemas.microsoft.com/office/word/2006/wordml">
   <w:abstractNum w:abstractNumId="0">
     <w:nsid w:val="017C1A61"/>
     <w:multiLevelType w:val="hybridMultilevel"/>
@@ -1726,7 +1998,7 @@
 </file>
 
 <file path=word/styles.xml><?xml version="1.0" encoding="utf-8"?>
-<w:styles xmlns:mc="http://schemas.openxmlformats.org/markup-compatibility/2006" xmlns:r="http://schemas.openxmlformats.org/officeDocument/2006/relationships" xmlns:w="http://schemas.openxmlformats.org/wordprocessingml/2006/main" xmlns:w14="http://schemas.microsoft.com/office/word/2010/wordml" xmlns:w15="http://schemas.microsoft.com/office/word/2012/wordml" mc:Ignorable="w14 w15">
+<w:styles xmlns:r="http://schemas.openxmlformats.org/officeDocument/2006/relationships" xmlns:w="http://schemas.openxmlformats.org/wordprocessingml/2006/main">
   <w:docDefaults>
     <w:rPrDefault>
       <w:rPr>
@@ -1738,378 +2010,144 @@
     </w:rPrDefault>
     <w:pPrDefault/>
   </w:docDefaults>
-  <w:latentStyles w:defLockedState="0" w:defUIPriority="99" w:defSemiHidden="0" w:defUnhideWhenUsed="0" w:defQFormat="0" w:count="371">
-    <w:lsdException w:name="Normal" w:uiPriority="0" w:qFormat="1"/>
-    <w:lsdException w:name="heading 1" w:uiPriority="9" w:qFormat="1"/>
-    <w:lsdException w:name="heading 2" w:semiHidden="1" w:uiPriority="9" w:unhideWhenUsed="1" w:qFormat="1"/>
-    <w:lsdException w:name="heading 3" w:semiHidden="1" w:uiPriority="9" w:unhideWhenUsed="1" w:qFormat="1"/>
-    <w:lsdException w:name="heading 4" w:semiHidden="1" w:uiPriority="9" w:unhideWhenUsed="1" w:qFormat="1"/>
-    <w:lsdException w:name="heading 5" w:semiHidden="1" w:uiPriority="9" w:unhideWhenUsed="1" w:qFormat="1"/>
-    <w:lsdException w:name="heading 6" w:semiHidden="1" w:uiPriority="9" w:unhideWhenUsed="1" w:qFormat="1"/>
-    <w:lsdException w:name="heading 7" w:semiHidden="1" w:uiPriority="9" w:unhideWhenUsed="1" w:qFormat="1"/>
-    <w:lsdException w:name="heading 8" w:semiHidden="1" w:uiPriority="9" w:unhideWhenUsed="1" w:qFormat="1"/>
-    <w:lsdException w:name="heading 9" w:semiHidden="1" w:uiPriority="9" w:unhideWhenUsed="1" w:qFormat="1"/>
-    <w:lsdException w:name="index 1" w:semiHidden="1" w:unhideWhenUsed="1"/>
-    <w:lsdException w:name="index 2" w:semiHidden="1" w:unhideWhenUsed="1"/>
-    <w:lsdException w:name="index 3" w:semiHidden="1" w:unhideWhenUsed="1"/>
-    <w:lsdException w:name="index 4" w:semiHidden="1" w:unhideWhenUsed="1"/>
-    <w:lsdException w:name="index 5" w:semiHidden="1" w:unhideWhenUsed="1"/>
-    <w:lsdException w:name="index 6" w:semiHidden="1" w:unhideWhenUsed="1"/>
-    <w:lsdException w:name="index 7" w:semiHidden="1" w:unhideWhenUsed="1"/>
-    <w:lsdException w:name="index 8" w:semiHidden="1" w:unhideWhenUsed="1"/>
-    <w:lsdException w:name="index 9" w:semiHidden="1" w:unhideWhenUsed="1"/>
-    <w:lsdException w:name="toc 1" w:semiHidden="1" w:uiPriority="39" w:unhideWhenUsed="1"/>
-    <w:lsdException w:name="toc 2" w:semiHidden="1" w:uiPriority="39" w:unhideWhenUsed="1"/>
-    <w:lsdException w:name="toc 3" w:semiHidden="1" w:uiPriority="39" w:unhideWhenUsed="1"/>
-    <w:lsdException w:name="toc 4" w:semiHidden="1" w:uiPriority="39" w:unhideWhenUsed="1"/>
-    <w:lsdException w:name="toc 5" w:semiHidden="1" w:uiPriority="39" w:unhideWhenUsed="1"/>
-    <w:lsdException w:name="toc 6" w:semiHidden="1" w:uiPriority="39" w:unhideWhenUsed="1"/>
-    <w:lsdException w:name="toc 7" w:semiHidden="1" w:uiPriority="39" w:unhideWhenUsed="1"/>
-    <w:lsdException w:name="toc 8" w:semiHidden="1" w:uiPriority="39" w:unhideWhenUsed="1"/>
-    <w:lsdException w:name="toc 9" w:semiHidden="1" w:uiPriority="39" w:unhideWhenUsed="1"/>
-    <w:lsdException w:name="Normal Indent" w:semiHidden="1" w:unhideWhenUsed="1"/>
-    <w:lsdException w:name="footnote text" w:semiHidden="1" w:unhideWhenUsed="1"/>
-    <w:lsdException w:name="annotation text" w:semiHidden="1" w:unhideWhenUsed="1"/>
-    <w:lsdException w:name="header" w:semiHidden="1" w:unhideWhenUsed="1"/>
-    <w:lsdException w:name="footer" w:semiHidden="1" w:unhideWhenUsed="1"/>
-    <w:lsdException w:name="index heading" w:semiHidden="1" w:unhideWhenUsed="1"/>
-    <w:lsdException w:name="caption" w:semiHidden="1" w:uiPriority="35" w:unhideWhenUsed="1" w:qFormat="1"/>
-    <w:lsdException w:name="table of figures" w:semiHidden="1" w:unhideWhenUsed="1"/>
-    <w:lsdException w:name="envelope address" w:semiHidden="1" w:unhideWhenUsed="1"/>
-    <w:lsdException w:name="envelope return" w:semiHidden="1" w:unhideWhenUsed="1"/>
-    <w:lsdException w:name="footnote reference" w:semiHidden="1" w:unhideWhenUsed="1"/>
-    <w:lsdException w:name="annotation reference" w:semiHidden="1" w:unhideWhenUsed="1"/>
-    <w:lsdException w:name="line number" w:semiHidden="1" w:unhideWhenUsed="1"/>
-    <w:lsdException w:name="page number" w:semiHidden="1" w:unhideWhenUsed="1"/>
-    <w:lsdException w:name="endnote reference" w:semiHidden="1" w:unhideWhenUsed="1"/>
-    <w:lsdException w:name="endnote text" w:semiHidden="1" w:unhideWhenUsed="1"/>
-    <w:lsdException w:name="table of authorities" w:semiHidden="1" w:unhideWhenUsed="1"/>
-    <w:lsdException w:name="macro" w:semiHidden="1" w:unhideWhenUsed="1"/>
-    <w:lsdException w:name="toa heading" w:semiHidden="1" w:unhideWhenUsed="1"/>
-    <w:lsdException w:name="List" w:semiHidden="1" w:unhideWhenUsed="1"/>
-    <w:lsdException w:name="List Bullet" w:semiHidden="1" w:unhideWhenUsed="1"/>
-    <w:lsdException w:name="List Number" w:semiHidden="1" w:unhideWhenUsed="1"/>
-    <w:lsdException w:name="List 2" w:semiHidden="1" w:unhideWhenUsed="1"/>
-    <w:lsdException w:name="List 3" w:semiHidden="1" w:unhideWhenUsed="1"/>
-    <w:lsdException w:name="List 4" w:semiHidden="1" w:unhideWhenUsed="1"/>
-    <w:lsdException w:name="List 5" w:semiHidden="1" w:unhideWhenUsed="1"/>
-    <w:lsdException w:name="List Bullet 2" w:semiHidden="1" w:unhideWhenUsed="1"/>
-    <w:lsdException w:name="List Bullet 3" w:semiHidden="1" w:unhideWhenUsed="1"/>
-    <w:lsdException w:name="List Bullet 4" w:semiHidden="1" w:unhideWhenUsed="1"/>
-    <w:lsdException w:name="List Bullet 5" w:semiHidden="1" w:unhideWhenUsed="1"/>
-    <w:lsdException w:name="List Number 2" w:semiHidden="1" w:unhideWhenUsed="1"/>
-    <w:lsdException w:name="List Number 3" w:semiHidden="1" w:unhideWhenUsed="1"/>
-    <w:lsdException w:name="List Number 4" w:semiHidden="1" w:unhideWhenUsed="1"/>
-    <w:lsdException w:name="List Number 5" w:semiHidden="1" w:unhideWhenUsed="1"/>
-    <w:lsdException w:name="Title" w:uiPriority="10" w:qFormat="1"/>
-    <w:lsdException w:name="Closing" w:semiHidden="1" w:unhideWhenUsed="1"/>
-    <w:lsdException w:name="Signature" w:semiHidden="1" w:unhideWhenUsed="1"/>
-    <w:lsdException w:name="Default Paragraph Font" w:semiHidden="1" w:uiPriority="1" w:unhideWhenUsed="1"/>
-    <w:lsdException w:name="Body Text" w:semiHidden="1" w:unhideWhenUsed="1"/>
-    <w:lsdException w:name="Body Text Indent" w:semiHidden="1" w:unhideWhenUsed="1"/>
-    <w:lsdException w:name="List Continue" w:semiHidden="1" w:unhideWhenUsed="1"/>
-    <w:lsdException w:name="List Continue 2" w:semiHidden="1" w:unhideWhenUsed="1"/>
-    <w:lsdException w:name="List Continue 3" w:semiHidden="1" w:unhideWhenUsed="1"/>
-    <w:lsdException w:name="List Continue 4" w:semiHidden="1" w:unhideWhenUsed="1"/>
-    <w:lsdException w:name="List Continue 5" w:semiHidden="1" w:unhideWhenUsed="1"/>
-    <w:lsdException w:name="Message Header" w:semiHidden="1" w:unhideWhenUsed="1"/>
-    <w:lsdException w:name="Subtitle" w:uiPriority="11" w:qFormat="1"/>
-    <w:lsdException w:name="Salutation" w:semiHidden="1" w:unhideWhenUsed="1"/>
-    <w:lsdException w:name="Date" w:semiHidden="1" w:unhideWhenUsed="1"/>
-    <w:lsdException w:name="Body Text First Indent" w:semiHidden="1" w:unhideWhenUsed="1"/>
-    <w:lsdException w:name="Body Text First Indent 2" w:semiHidden="1" w:unhideWhenUsed="1"/>
-    <w:lsdException w:name="Note Heading" w:semiHidden="1" w:unhideWhenUsed="1"/>
-    <w:lsdException w:name="Body Text 2" w:semiHidden="1" w:unhideWhenUsed="1"/>
-    <w:lsdException w:name="Body Text 3" w:semiHidden="1" w:unhideWhenUsed="1"/>
-    <w:lsdException w:name="Body Text Indent 2" w:semiHidden="1" w:unhideWhenUsed="1"/>
-    <w:lsdException w:name="Body Text Indent 3" w:semiHidden="1" w:unhideWhenUsed="1"/>
-    <w:lsdException w:name="Block Text" w:semiHidden="1" w:unhideWhenUsed="1"/>
-    <w:lsdException w:name="Hyperlink" w:semiHidden="1" w:unhideWhenUsed="1"/>
-    <w:lsdException w:name="FollowedHyperlink" w:semiHidden="1" w:unhideWhenUsed="1"/>
-    <w:lsdException w:name="Strong" w:uiPriority="22" w:qFormat="1"/>
-    <w:lsdException w:name="Emphasis" w:uiPriority="20" w:qFormat="1"/>
-    <w:lsdException w:name="Document Map" w:semiHidden="1" w:unhideWhenUsed="1"/>
-    <w:lsdException w:name="Plain Text" w:semiHidden="1" w:unhideWhenUsed="1"/>
-    <w:lsdException w:name="E-mail Signature" w:semiHidden="1" w:unhideWhenUsed="1"/>
-    <w:lsdException w:name="HTML Top of Form" w:semiHidden="1" w:unhideWhenUsed="1"/>
-    <w:lsdException w:name="HTML Bottom of Form" w:semiHidden="1" w:unhideWhenUsed="1"/>
-    <w:lsdException w:name="Normal (Web)" w:semiHidden="1" w:unhideWhenUsed="1"/>
-    <w:lsdException w:name="HTML Acronym" w:semiHidden="1" w:unhideWhenUsed="1"/>
-    <w:lsdException w:name="HTML Address" w:semiHidden="1" w:unhideWhenUsed="1"/>
-    <w:lsdException w:name="HTML Cite" w:semiHidden="1" w:unhideWhenUsed="1"/>
-    <w:lsdException w:name="HTML Code" w:semiHidden="1" w:unhideWhenUsed="1"/>
-    <w:lsdException w:name="HTML Definition" w:semiHidden="1" w:unhideWhenUsed="1"/>
-    <w:lsdException w:name="HTML Keyboard" w:semiHidden="1" w:unhideWhenUsed="1"/>
-    <w:lsdException w:name="HTML Preformatted" w:semiHidden="1" w:unhideWhenUsed="1"/>
-    <w:lsdException w:name="HTML Sample" w:semiHidden="1" w:unhideWhenUsed="1"/>
-    <w:lsdException w:name="HTML Typewriter" w:semiHidden="1" w:unhideWhenUsed="1"/>
-    <w:lsdException w:name="HTML Variable" w:semiHidden="1" w:unhideWhenUsed="1"/>
-    <w:lsdException w:name="Normal Table" w:semiHidden="1" w:unhideWhenUsed="1"/>
-    <w:lsdException w:name="annotation subject" w:semiHidden="1" w:unhideWhenUsed="1"/>
-    <w:lsdException w:name="No List" w:semiHidden="1" w:unhideWhenUsed="1"/>
-    <w:lsdException w:name="Outline List 1" w:semiHidden="1" w:unhideWhenUsed="1"/>
-    <w:lsdException w:name="Outline List 2" w:semiHidden="1" w:unhideWhenUsed="1"/>
-    <w:lsdException w:name="Outline List 3" w:semiHidden="1" w:unhideWhenUsed="1"/>
-    <w:lsdException w:name="Table Simple 1" w:semiHidden="1" w:unhideWhenUsed="1"/>
-    <w:lsdException w:name="Table Simple 2" w:semiHidden="1" w:unhideWhenUsed="1"/>
-    <w:lsdException w:name="Table Simple 3" w:semiHidden="1" w:unhideWhenUsed="1"/>
-    <w:lsdException w:name="Table Classic 1" w:semiHidden="1" w:unhideWhenUsed="1"/>
-    <w:lsdException w:name="Table Classic 2" w:semiHidden="1" w:unhideWhenUsed="1"/>
-    <w:lsdException w:name="Table Classic 3" w:semiHidden="1" w:unhideWhenUsed="1"/>
-    <w:lsdException w:name="Table Classic 4" w:semiHidden="1" w:unhideWhenUsed="1"/>
-    <w:lsdException w:name="Table Colorful 1" w:semiHidden="1" w:unhideWhenUsed="1"/>
-    <w:lsdException w:name="Table Colorful 2" w:semiHidden="1" w:unhideWhenUsed="1"/>
-    <w:lsdException w:name="Table Colorful 3" w:semiHidden="1" w:unhideWhenUsed="1"/>
-    <w:lsdException w:name="Table Columns 1" w:semiHidden="1" w:unhideWhenUsed="1"/>
-    <w:lsdException w:name="Table Columns 2" w:semiHidden="1" w:unhideWhenUsed="1"/>
-    <w:lsdException w:name="Table Columns 3" w:semiHidden="1" w:unhideWhenUsed="1"/>
-    <w:lsdException w:name="Table Columns 4" w:semiHidden="1" w:unhideWhenUsed="1"/>
-    <w:lsdException w:name="Table Columns 5" w:semiHidden="1" w:unhideWhenUsed="1"/>
-    <w:lsdException w:name="Table Grid 1" w:semiHidden="1" w:unhideWhenUsed="1"/>
-    <w:lsdException w:name="Table Grid 2" w:semiHidden="1" w:unhideWhenUsed="1"/>
-    <w:lsdException w:name="Table Grid 3" w:semiHidden="1" w:unhideWhenUsed="1"/>
-    <w:lsdException w:name="Table Grid 4" w:semiHidden="1" w:unhideWhenUsed="1"/>
-    <w:lsdException w:name="Table Grid 5" w:semiHidden="1" w:unhideWhenUsed="1"/>
-    <w:lsdException w:name="Table Grid 6" w:semiHidden="1" w:unhideWhenUsed="1"/>
-    <w:lsdException w:name="Table Grid 7" w:semiHidden="1" w:unhideWhenUsed="1"/>
-    <w:lsdException w:name="Table Grid 8" w:semiHidden="1" w:unhideWhenUsed="1"/>
-    <w:lsdException w:name="Table List 1" w:semiHidden="1" w:unhideWhenUsed="1"/>
-    <w:lsdException w:name="Table List 2" w:semiHidden="1" w:unhideWhenUsed="1"/>
-    <w:lsdException w:name="Table List 3" w:semiHidden="1" w:unhideWhenUsed="1"/>
-    <w:lsdException w:name="Table List 4" w:semiHidden="1" w:unhideWhenUsed="1"/>
-    <w:lsdException w:name="Table List 5" w:semiHidden="1" w:unhideWhenUsed="1"/>
-    <w:lsdException w:name="Table List 6" w:semiHidden="1" w:unhideWhenUsed="1"/>
-    <w:lsdException w:name="Table List 7" w:semiHidden="1" w:unhideWhenUsed="1"/>
-    <w:lsdException w:name="Table List 8" w:semiHidden="1" w:unhideWhenUsed="1"/>
-    <w:lsdException w:name="Table 3D effects 1" w:semiHidden="1" w:unhideWhenUsed="1"/>
-    <w:lsdException w:name="Table 3D effects 2" w:semiHidden="1" w:unhideWhenUsed="1"/>
-    <w:lsdException w:name="Table 3D effects 3" w:semiHidden="1" w:unhideWhenUsed="1"/>
-    <w:lsdException w:name="Table Contemporary" w:semiHidden="1" w:unhideWhenUsed="1"/>
-    <w:lsdException w:name="Table Elegant" w:semiHidden="1" w:unhideWhenUsed="1"/>
-    <w:lsdException w:name="Table Professional" w:semiHidden="1" w:unhideWhenUsed="1"/>
-    <w:lsdException w:name="Table Subtle 1" w:semiHidden="1" w:unhideWhenUsed="1"/>
-    <w:lsdException w:name="Table Subtle 2" w:semiHidden="1" w:unhideWhenUsed="1"/>
-    <w:lsdException w:name="Table Web 1" w:semiHidden="1" w:unhideWhenUsed="1"/>
-    <w:lsdException w:name="Table Web 2" w:semiHidden="1" w:unhideWhenUsed="1"/>
-    <w:lsdException w:name="Table Web 3" w:semiHidden="1" w:unhideWhenUsed="1"/>
-    <w:lsdException w:name="Balloon Text" w:semiHidden="1" w:unhideWhenUsed="1"/>
-    <w:lsdException w:name="Table Grid" w:uiPriority="59"/>
-    <w:lsdException w:name="Table Theme" w:semiHidden="1" w:unhideWhenUsed="1"/>
-    <w:lsdException w:name="Placeholder Text" w:semiHidden="1"/>
-    <w:lsdException w:name="No Spacing" w:uiPriority="1" w:qFormat="1"/>
-    <w:lsdException w:name="Light Shading" w:uiPriority="60"/>
-    <w:lsdException w:name="Light List" w:uiPriority="61"/>
-    <w:lsdException w:name="Light Grid" w:uiPriority="62"/>
-    <w:lsdException w:name="Medium Shading 1" w:uiPriority="63"/>
-    <w:lsdException w:name="Medium Shading 2" w:uiPriority="64"/>
-    <w:lsdException w:name="Medium List 1" w:uiPriority="65"/>
-    <w:lsdException w:name="Medium List 2" w:uiPriority="66"/>
-    <w:lsdException w:name="Medium Grid 1" w:uiPriority="67"/>
-    <w:lsdException w:name="Medium Grid 2" w:uiPriority="68"/>
-    <w:lsdException w:name="Medium Grid 3" w:uiPriority="69"/>
-    <w:lsdException w:name="Dark List" w:uiPriority="70"/>
-    <w:lsdException w:name="Colorful Shading" w:uiPriority="71"/>
-    <w:lsdException w:name="Colorful List" w:uiPriority="72"/>
-    <w:lsdException w:name="Colorful Grid" w:uiPriority="73"/>
-    <w:lsdException w:name="Light Shading Accent 1" w:uiPriority="60"/>
-    <w:lsdException w:name="Light List Accent 1" w:uiPriority="61"/>
-    <w:lsdException w:name="Light Grid Accent 1" w:uiPriority="62"/>
-    <w:lsdException w:name="Medium Shading 1 Accent 1" w:uiPriority="63"/>
-    <w:lsdException w:name="Medium Shading 2 Accent 1" w:uiPriority="64"/>
-    <w:lsdException w:name="Medium List 1 Accent 1" w:uiPriority="65"/>
-    <w:lsdException w:name="Revision" w:semiHidden="1"/>
-    <w:lsdException w:name="List Paragraph" w:uiPriority="34" w:qFormat="1"/>
-    <w:lsdException w:name="Quote" w:uiPriority="29" w:qFormat="1"/>
-    <w:lsdException w:name="Intense Quote" w:uiPriority="30" w:qFormat="1"/>
-    <w:lsdException w:name="Medium List 2 Accent 1" w:uiPriority="66"/>
-    <w:lsdException w:name="Medium Grid 1 Accent 1" w:uiPriority="67"/>
-    <w:lsdException w:name="Medium Grid 2 Accent 1" w:uiPriority="68"/>
-    <w:lsdException w:name="Medium Grid 3 Accent 1" w:uiPriority="69"/>
-    <w:lsdException w:name="Dark List Accent 1" w:uiPriority="70"/>
-    <w:lsdException w:name="Colorful Shading Accent 1" w:uiPriority="71"/>
-    <w:lsdException w:name="Colorful List Accent 1" w:uiPriority="72"/>
-    <w:lsdException w:name="Colorful Grid Accent 1" w:uiPriority="73"/>
-    <w:lsdException w:name="Light Shading Accent 2" w:uiPriority="60"/>
-    <w:lsdException w:name="Light List Accent 2" w:uiPriority="61"/>
-    <w:lsdException w:name="Light Grid Accent 2" w:uiPriority="62"/>
-    <w:lsdException w:name="Medium Shading 1 Accent 2" w:uiPriority="63"/>
-    <w:lsdException w:name="Medium Shading 2 Accent 2" w:uiPriority="64"/>
-    <w:lsdException w:name="Medium List 1 Accent 2" w:uiPriority="65"/>
-    <w:lsdException w:name="Medium List 2 Accent 2" w:uiPriority="66"/>
-    <w:lsdException w:name="Medium Grid 1 Accent 2" w:uiPriority="67"/>
-    <w:lsdException w:name="Medium Grid 2 Accent 2" w:uiPriority="68"/>
-    <w:lsdException w:name="Medium Grid 3 Accent 2" w:uiPriority="69"/>
-    <w:lsdException w:name="Dark List Accent 2" w:uiPriority="70"/>
-    <w:lsdException w:name="Colorful Shading Accent 2" w:uiPriority="71"/>
-    <w:lsdException w:name="Colorful List Accent 2" w:uiPriority="72"/>
-    <w:lsdException w:name="Colorful Grid Accent 2" w:uiPriority="73"/>
-    <w:lsdException w:name="Light Shading Accent 3" w:uiPriority="60"/>
-    <w:lsdException w:name="Light List Accent 3" w:uiPriority="61"/>
-    <w:lsdException w:name="Light Grid Accent 3" w:uiPriority="62"/>
-    <w:lsdException w:name="Medium Shading 1 Accent 3" w:uiPriority="63"/>
-    <w:lsdException w:name="Medium Shading 2 Accent 3" w:uiPriority="64"/>
-    <w:lsdException w:name="Medium List 1 Accent 3" w:uiPriority="65"/>
-    <w:lsdException w:name="Medium List 2 Accent 3" w:uiPriority="66"/>
-    <w:lsdException w:name="Medium Grid 1 Accent 3" w:uiPriority="67"/>
-    <w:lsdException w:name="Medium Grid 2 Accent 3" w:uiPriority="68"/>
-    <w:lsdException w:name="Medium Grid 3 Accent 3" w:uiPriority="69"/>
-    <w:lsdException w:name="Dark List Accent 3" w:uiPriority="70"/>
-    <w:lsdException w:name="Colorful Shading Accent 3" w:uiPriority="71"/>
-    <w:lsdException w:name="Colorful List Accent 3" w:uiPriority="72"/>
-    <w:lsdException w:name="Colorful Grid Accent 3" w:uiPriority="73"/>
-    <w:lsdException w:name="Light Shading Accent 4" w:uiPriority="60"/>
-    <w:lsdException w:name="Light List Accent 4" w:uiPriority="61"/>
-    <w:lsdException w:name="Light Grid Accent 4" w:uiPriority="62"/>
-    <w:lsdException w:name="Medium Shading 1 Accent 4" w:uiPriority="63"/>
-    <w:lsdException w:name="Medium Shading 2 Accent 4" w:uiPriority="64"/>
-    <w:lsdException w:name="Medium List 1 Accent 4" w:uiPriority="65"/>
-    <w:lsdException w:name="Medium List 2 Accent 4" w:uiPriority="66"/>
-    <w:lsdException w:name="Medium Grid 1 Accent 4" w:uiPriority="67"/>
-    <w:lsdException w:name="Medium Grid 2 Accent 4" w:uiPriority="68"/>
-    <w:lsdException w:name="Medium Grid 3 Accent 4" w:uiPriority="69"/>
-    <w:lsdException w:name="Dark List Accent 4" w:uiPriority="70"/>
-    <w:lsdException w:name="Colorful Shading Accent 4" w:uiPriority="71"/>
-    <w:lsdException w:name="Colorful List Accent 4" w:uiPriority="72"/>
-    <w:lsdException w:name="Colorful Grid Accent 4" w:uiPriority="73"/>
-    <w:lsdException w:name="Light Shading Accent 5" w:uiPriority="60"/>
-    <w:lsdException w:name="Light List Accent 5" w:uiPriority="61"/>
-    <w:lsdException w:name="Light Grid Accent 5" w:uiPriority="62"/>
-    <w:lsdException w:name="Medium Shading 1 Accent 5" w:uiPriority="63"/>
-    <w:lsdException w:name="Medium Shading 2 Accent 5" w:uiPriority="64"/>
-    <w:lsdException w:name="Medium List 1 Accent 5" w:uiPriority="65"/>
-    <w:lsdException w:name="Medium List 2 Accent 5" w:uiPriority="66"/>
-    <w:lsdException w:name="Medium Grid 1 Accent 5" w:uiPriority="67"/>
-    <w:lsdException w:name="Medium Grid 2 Accent 5" w:uiPriority="68"/>
-    <w:lsdException w:name="Medium Grid 3 Accent 5" w:uiPriority="69"/>
-    <w:lsdException w:name="Dark List Accent 5" w:uiPriority="70"/>
-    <w:lsdException w:name="Colorful Shading Accent 5" w:uiPriority="71"/>
-    <w:lsdException w:name="Colorful List Accent 5" w:uiPriority="72"/>
-    <w:lsdException w:name="Colorful Grid Accent 5" w:uiPriority="73"/>
-    <w:lsdException w:name="Light Shading Accent 6" w:uiPriority="60"/>
-    <w:lsdException w:name="Light List Accent 6" w:uiPriority="61"/>
-    <w:lsdException w:name="Light Grid Accent 6" w:uiPriority="62"/>
-    <w:lsdException w:name="Medium Shading 1 Accent 6" w:uiPriority="63"/>
-    <w:lsdException w:name="Medium Shading 2 Accent 6" w:uiPriority="64"/>
-    <w:lsdException w:name="Medium List 1 Accent 6" w:uiPriority="65"/>
-    <w:lsdException w:name="Medium List 2 Accent 6" w:uiPriority="66"/>
-    <w:lsdException w:name="Medium Grid 1 Accent 6" w:uiPriority="67"/>
-    <w:lsdException w:name="Medium Grid 2 Accent 6" w:uiPriority="68"/>
-    <w:lsdException w:name="Medium Grid 3 Accent 6" w:uiPriority="69"/>
-    <w:lsdException w:name="Dark List Accent 6" w:uiPriority="70"/>
-    <w:lsdException w:name="Colorful Shading Accent 6" w:uiPriority="71"/>
-    <w:lsdException w:name="Colorful List Accent 6" w:uiPriority="72"/>
-    <w:lsdException w:name="Colorful Grid Accent 6" w:uiPriority="73"/>
-    <w:lsdException w:name="Subtle Emphasis" w:uiPriority="19" w:qFormat="1"/>
-    <w:lsdException w:name="Intense Emphasis" w:uiPriority="21" w:qFormat="1"/>
-    <w:lsdException w:name="Subtle Reference" w:uiPriority="31" w:qFormat="1"/>
-    <w:lsdException w:name="Intense Reference" w:uiPriority="32" w:qFormat="1"/>
-    <w:lsdException w:name="Book Title" w:uiPriority="33" w:qFormat="1"/>
-    <w:lsdException w:name="Bibliography" w:semiHidden="1" w:uiPriority="37" w:unhideWhenUsed="1"/>
-    <w:lsdException w:name="TOC Heading" w:semiHidden="1" w:uiPriority="39" w:unhideWhenUsed="1" w:qFormat="1"/>
-    <w:lsdException w:name="Plain Table 1" w:uiPriority="41"/>
-    <w:lsdException w:name="Plain Table 2" w:uiPriority="42"/>
-    <w:lsdException w:name="Plain Table 3" w:uiPriority="43"/>
-    <w:lsdException w:name="Plain Table 4" w:uiPriority="44"/>
-    <w:lsdException w:name="Plain Table 5" w:uiPriority="45"/>
-    <w:lsdException w:name="Grid Table Light" w:uiPriority="40"/>
-    <w:lsdException w:name="Grid Table 1 Light" w:uiPriority="46"/>
-    <w:lsdException w:name="Grid Table 2" w:uiPriority="47"/>
-    <w:lsdException w:name="Grid Table 3" w:uiPriority="48"/>
-    <w:lsdException w:name="Grid Table 4" w:uiPriority="49"/>
-    <w:lsdException w:name="Grid Table 5 Dark" w:uiPriority="50"/>
-    <w:lsdException w:name="Grid Table 6 Colorful" w:uiPriority="51"/>
-    <w:lsdException w:name="Grid Table 7 Colorful" w:uiPriority="52"/>
-    <w:lsdException w:name="Grid Table 1 Light Accent 1" w:uiPriority="46"/>
-    <w:lsdException w:name="Grid Table 2 Accent 1" w:uiPriority="47"/>
-    <w:lsdException w:name="Grid Table 3 Accent 1" w:uiPriority="48"/>
-    <w:lsdException w:name="Grid Table 4 Accent 1" w:uiPriority="49"/>
-    <w:lsdException w:name="Grid Table 5 Dark Accent 1" w:uiPriority="50"/>
-    <w:lsdException w:name="Grid Table 6 Colorful Accent 1" w:uiPriority="51"/>
-    <w:lsdException w:name="Grid Table 7 Colorful Accent 1" w:uiPriority="52"/>
-    <w:lsdException w:name="Grid Table 1 Light Accent 2" w:uiPriority="46"/>
-    <w:lsdException w:name="Grid Table 2 Accent 2" w:uiPriority="47"/>
-    <w:lsdException w:name="Grid Table 3 Accent 2" w:uiPriority="48"/>
-    <w:lsdException w:name="Grid Table 4 Accent 2" w:uiPriority="49"/>
-    <w:lsdException w:name="Grid Table 5 Dark Accent 2" w:uiPriority="50"/>
-    <w:lsdException w:name="Grid Table 6 Colorful Accent 2" w:uiPriority="51"/>
-    <w:lsdException w:name="Grid Table 7 Colorful Accent 2" w:uiPriority="52"/>
-    <w:lsdException w:name="Grid Table 1 Light Accent 3" w:uiPriority="46"/>
-    <w:lsdException w:name="Grid Table 2 Accent 3" w:uiPriority="47"/>
-    <w:lsdException w:name="Grid Table 3 Accent 3" w:uiPriority="48"/>
-    <w:lsdException w:name="Grid Table 4 Accent 3" w:uiPriority="49"/>
-    <w:lsdException w:name="Grid Table 5 Dark Accent 3" w:uiPriority="50"/>
-    <w:lsdException w:name="Grid Table 6 Colorful Accent 3" w:uiPriority="51"/>
-    <w:lsdException w:name="Grid Table 7 Colorful Accent 3" w:uiPriority="52"/>
-    <w:lsdException w:name="Grid Table 1 Light Accent 4" w:uiPriority="46"/>
-    <w:lsdException w:name="Grid Table 2 Accent 4" w:uiPriority="47"/>
-    <w:lsdException w:name="Grid Table 3 Accent 4" w:uiPriority="48"/>
-    <w:lsdException w:name="Grid Table 4 Accent 4" w:uiPriority="49"/>
-    <w:lsdException w:name="Grid Table 5 Dark Accent 4" w:uiPriority="50"/>
-    <w:lsdException w:name="Grid Table 6 Colorful Accent 4" w:uiPriority="51"/>
-    <w:lsdException w:name="Grid Table 7 Colorful Accent 4" w:uiPriority="52"/>
-    <w:lsdException w:name="Grid Table 1 Light Accent 5" w:uiPriority="46"/>
-    <w:lsdException w:name="Grid Table 2 Accent 5" w:uiPriority="47"/>
-    <w:lsdException w:name="Grid Table 3 Accent 5" w:uiPriority="48"/>
-    <w:lsdException w:name="Grid Table 4 Accent 5" w:uiPriority="49"/>
-    <w:lsdException w:name="Grid Table 5 Dark Accent 5" w:uiPriority="50"/>
-    <w:lsdException w:name="Grid Table 6 Colorful Accent 5" w:uiPriority="51"/>
-    <w:lsdException w:name="Grid Table 7 Colorful Accent 5" w:uiPriority="52"/>
-    <w:lsdException w:name="Grid Table 1 Light Accent 6" w:uiPriority="46"/>
-    <w:lsdException w:name="Grid Table 2 Accent 6" w:uiPriority="47"/>
-    <w:lsdException w:name="Grid Table 3 Accent 6" w:uiPriority="48"/>
-    <w:lsdException w:name="Grid Table 4 Accent 6" w:uiPriority="49"/>
-    <w:lsdException w:name="Grid Table 5 Dark Accent 6" w:uiPriority="50"/>
-    <w:lsdException w:name="Grid Table 6 Colorful Accent 6" w:uiPriority="51"/>
-    <w:lsdException w:name="Grid Table 7 Colorful Accent 6" w:uiPriority="52"/>
-    <w:lsdException w:name="List Table 1 Light" w:uiPriority="46"/>
-    <w:lsdException w:name="List Table 2" w:uiPriority="47"/>
-    <w:lsdException w:name="List Table 3" w:uiPriority="48"/>
-    <w:lsdException w:name="List Table 4" w:uiPriority="49"/>
-    <w:lsdException w:name="List Table 5 Dark" w:uiPriority="50"/>
-    <w:lsdException w:name="List Table 6 Colorful" w:uiPriority="51"/>
-    <w:lsdException w:name="List Table 7 Colorful" w:uiPriority="52"/>
-    <w:lsdException w:name="List Table 1 Light Accent 1" w:uiPriority="46"/>
-    <w:lsdException w:name="List Table 2 Accent 1" w:uiPriority="47"/>
-    <w:lsdException w:name="List Table 3 Accent 1" w:uiPriority="48"/>
-    <w:lsdException w:name="List Table 4 Accent 1" w:uiPriority="49"/>
-    <w:lsdException w:name="List Table 5 Dark Accent 1" w:uiPriority="50"/>
-    <w:lsdException w:name="List Table 6 Colorful Accent 1" w:uiPriority="51"/>
-    <w:lsdException w:name="List Table 7 Colorful Accent 1" w:uiPriority="52"/>
-    <w:lsdException w:name="List Table 1 Light Accent 2" w:uiPriority="46"/>
-    <w:lsdException w:name="List Table 2 Accent 2" w:uiPriority="47"/>
-    <w:lsdException w:name="List Table 3 Accent 2" w:uiPriority="48"/>
-    <w:lsdException w:name="List Table 4 Accent 2" w:uiPriority="49"/>
-    <w:lsdException w:name="List Table 5 Dark Accent 2" w:uiPriority="50"/>
-    <w:lsdException w:name="List Table 6 Colorful Accent 2" w:uiPriority="51"/>
-    <w:lsdException w:name="List Table 7 Colorful Accent 2" w:uiPriority="52"/>
-    <w:lsdException w:name="List Table 1 Light Accent 3" w:uiPriority="46"/>
-    <w:lsdException w:name="List Table 2 Accent 3" w:uiPriority="47"/>
-    <w:lsdException w:name="List Table 3 Accent 3" w:uiPriority="48"/>
-    <w:lsdException w:name="List Table 4 Accent 3" w:uiPriority="49"/>
-    <w:lsdException w:name="List Table 5 Dark Accent 3" w:uiPriority="50"/>
-    <w:lsdException w:name="List Table 6 Colorful Accent 3" w:uiPriority="51"/>
-    <w:lsdException w:name="List Table 7 Colorful Accent 3" w:uiPriority="52"/>
-    <w:lsdException w:name="List Table 1 Light Accent 4" w:uiPriority="46"/>
-    <w:lsdException w:name="List Table 2 Accent 4" w:uiPriority="47"/>
-    <w:lsdException w:name="List Table 3 Accent 4" w:uiPriority="48"/>
-    <w:lsdException w:name="List Table 4 Accent 4" w:uiPriority="49"/>
-    <w:lsdException w:name="List Table 5 Dark Accent 4" w:uiPriority="50"/>
-    <w:lsdException w:name="List Table 6 Colorful Accent 4" w:uiPriority="51"/>
-    <w:lsdException w:name="List Table 7 Colorful Accent 4" w:uiPriority="52"/>
-    <w:lsdException w:name="List Table 1 Light Accent 5" w:uiPriority="46"/>
-    <w:lsdException w:name="List Table 2 Accent 5" w:uiPriority="47"/>
-    <w:lsdException w:name="List Table 3 Accent 5" w:uiPriority="48"/>
-    <w:lsdException w:name="List Table 4 Accent 5" w:uiPriority="49"/>
-    <w:lsdException w:name="List Table 5 Dark Accent 5" w:uiPriority="50"/>
-    <w:lsdException w:name="List Table 6 Colorful Accent 5" w:uiPriority="51"/>
-    <w:lsdException w:name="List Table 7 Colorful Accent 5" w:uiPriority="52"/>
-    <w:lsdException w:name="List Table 1 Light Accent 6" w:uiPriority="46"/>
-    <w:lsdException w:name="List Table 2 Accent 6" w:uiPriority="47"/>
-    <w:lsdException w:name="List Table 3 Accent 6" w:uiPriority="48"/>
-    <w:lsdException w:name="List Table 4 Accent 6" w:uiPriority="49"/>
-    <w:lsdException w:name="List Table 5 Dark Accent 6" w:uiPriority="50"/>
-    <w:lsdException w:name="List Table 6 Colorful Accent 6" w:uiPriority="51"/>
-    <w:lsdException w:name="List Table 7 Colorful Accent 6" w:uiPriority="52"/>
+  <w:latentStyles w:defLockedState="0" w:defUIPriority="99" w:defSemiHidden="1" w:defUnhideWhenUsed="1" w:defQFormat="0" w:count="267">
+    <w:lsdException w:name="Normal" w:semiHidden="0" w:uiPriority="0" w:unhideWhenUsed="0" w:qFormat="1"/>
+    <w:lsdException w:name="heading 1" w:semiHidden="0" w:uiPriority="9" w:unhideWhenUsed="0" w:qFormat="1"/>
+    <w:lsdException w:name="heading 2" w:uiPriority="9" w:qFormat="1"/>
+    <w:lsdException w:name="heading 3" w:uiPriority="9" w:qFormat="1"/>
+    <w:lsdException w:name="heading 4" w:uiPriority="9" w:qFormat="1"/>
+    <w:lsdException w:name="heading 5" w:uiPriority="9" w:qFormat="1"/>
+    <w:lsdException w:name="heading 6" w:uiPriority="9" w:qFormat="1"/>
+    <w:lsdException w:name="heading 7" w:uiPriority="9" w:qFormat="1"/>
+    <w:lsdException w:name="heading 8" w:uiPriority="9" w:qFormat="1"/>
+    <w:lsdException w:name="heading 9" w:uiPriority="9" w:qFormat="1"/>
+    <w:lsdException w:name="toc 1" w:uiPriority="39"/>
+    <w:lsdException w:name="toc 2" w:uiPriority="39"/>
+    <w:lsdException w:name="toc 3" w:uiPriority="39"/>
+    <w:lsdException w:name="toc 4" w:uiPriority="39"/>
+    <w:lsdException w:name="toc 5" w:uiPriority="39"/>
+    <w:lsdException w:name="toc 6" w:uiPriority="39"/>
+    <w:lsdException w:name="toc 7" w:uiPriority="39"/>
+    <w:lsdException w:name="toc 8" w:uiPriority="39"/>
+    <w:lsdException w:name="toc 9" w:uiPriority="39"/>
+    <w:lsdException w:name="caption" w:uiPriority="35" w:qFormat="1"/>
+    <w:lsdException w:name="Title" w:semiHidden="0" w:uiPriority="10" w:unhideWhenUsed="0" w:qFormat="1"/>
+    <w:lsdException w:name="Default Paragraph Font" w:uiPriority="1"/>
+    <w:lsdException w:name="Subtitle" w:semiHidden="0" w:uiPriority="11" w:unhideWhenUsed="0" w:qFormat="1"/>
+    <w:lsdException w:name="Strong" w:semiHidden="0" w:uiPriority="22" w:unhideWhenUsed="0" w:qFormat="1"/>
+    <w:lsdException w:name="Emphasis" w:semiHidden="0" w:uiPriority="20" w:unhideWhenUsed="0" w:qFormat="1"/>
+    <w:lsdException w:name="Table Grid" w:semiHidden="0" w:uiPriority="59" w:unhideWhenUsed="0"/>
+    <w:lsdException w:name="Placeholder Text" w:unhideWhenUsed="0"/>
+    <w:lsdException w:name="No Spacing" w:semiHidden="0" w:uiPriority="1" w:unhideWhenUsed="0" w:qFormat="1"/>
+    <w:lsdException w:name="Light Shading" w:semiHidden="0" w:uiPriority="60" w:unhideWhenUsed="0"/>
+    <w:lsdException w:name="Light List" w:semiHidden="0" w:uiPriority="61" w:unhideWhenUsed="0"/>
+    <w:lsdException w:name="Light Grid" w:semiHidden="0" w:uiPriority="62" w:unhideWhenUsed="0"/>
+    <w:lsdException w:name="Medium Shading 1" w:semiHidden="0" w:uiPriority="63" w:unhideWhenUsed="0"/>
+    <w:lsdException w:name="Medium Shading 2" w:semiHidden="0" w:uiPriority="64" w:unhideWhenUsed="0"/>
+    <w:lsdException w:name="Medium List 1" w:semiHidden="0" w:uiPriority="65" w:unhideWhenUsed="0"/>
+    <w:lsdException w:name="Medium List 2" w:semiHidden="0" w:uiPriority="66" w:unhideWhenUsed="0"/>
+    <w:lsdException w:name="Medium Grid 1" w:semiHidden="0" w:uiPriority="67" w:unhideWhenUsed="0"/>
+    <w:lsdException w:name="Medium Grid 2" w:semiHidden="0" w:uiPriority="68" w:unhideWhenUsed="0"/>
+    <w:lsdException w:name="Medium Grid 3" w:semiHidden="0" w:uiPriority="69" w:unhideWhenUsed="0"/>
+    <w:lsdException w:name="Dark List" w:semiHidden="0" w:uiPriority="70" w:unhideWhenUsed="0"/>
+    <w:lsdException w:name="Colorful Shading" w:semiHidden="0" w:uiPriority="71" w:unhideWhenUsed="0"/>
+    <w:lsdException w:name="Colorful List" w:semiHidden="0" w:uiPriority="72" w:unhideWhenUsed="0"/>
+    <w:lsdException w:name="Colorful Grid" w:semiHidden="0" w:uiPriority="73" w:unhideWhenUsed="0"/>
+    <w:lsdException w:name="Light Shading Accent 1" w:semiHidden="0" w:uiPriority="60" w:unhideWhenUsed="0"/>
+    <w:lsdException w:name="Light List Accent 1" w:semiHidden="0" w:uiPriority="61" w:unhideWhenUsed="0"/>
+    <w:lsdException w:name="Light Grid Accent 1" w:semiHidden="0" w:uiPriority="62" w:unhideWhenUsed="0"/>
+    <w:lsdException w:name="Medium Shading 1 Accent 1" w:semiHidden="0" w:uiPriority="63" w:unhideWhenUsed="0"/>
+    <w:lsdException w:name="Medium Shading 2 Accent 1" w:semiHidden="0" w:uiPriority="64" w:unhideWhenUsed="0"/>
+    <w:lsdException w:name="Medium List 1 Accent 1" w:semiHidden="0" w:uiPriority="65" w:unhideWhenUsed="0"/>
+    <w:lsdException w:name="Revision" w:unhideWhenUsed="0"/>
+    <w:lsdException w:name="List Paragraph" w:semiHidden="0" w:uiPriority="34" w:unhideWhenUsed="0" w:qFormat="1"/>
+    <w:lsdException w:name="Quote" w:semiHidden="0" w:uiPriority="29" w:unhideWhenUsed="0" w:qFormat="1"/>
+    <w:lsdException w:name="Intense Quote" w:semiHidden="0" w:uiPriority="30" w:unhideWhenUsed="0" w:qFormat="1"/>
+    <w:lsdException w:name="Medium List 2 Accent 1" w:semiHidden="0" w:uiPriority="66" w:unhideWhenUsed="0"/>
+    <w:lsdException w:name="Medium Grid 1 Accent 1" w:semiHidden="0" w:uiPriority="67" w:unhideWhenUsed="0"/>
+    <w:lsdException w:name="Medium Grid 2 Accent 1" w:semiHidden="0" w:uiPriority="68" w:unhideWhenUsed="0"/>
+    <w:lsdException w:name="Medium Grid 3 Accent 1" w:semiHidden="0" w:uiPriority="69" w:unhideWhenUsed="0"/>
+    <w:lsdException w:name="Dark List Accent 1" w:semiHidden="0" w:uiPriority="70" w:unhideWhenUsed="0"/>
+    <w:lsdException w:name="Colorful Shading Accent 1" w:semiHidden="0" w:uiPriority="71" w:unhideWhenUsed="0"/>
+    <w:lsdException w:name="Colorful List Accent 1" w:semiHidden="0" w:uiPriority="72" w:unhideWhenUsed="0"/>
+    <w:lsdException w:name="Colorful Grid Accent 1" w:semiHidden="0" w:uiPriority="73" w:unhideWhenUsed="0"/>
+    <w:lsdException w:name="Light Shading Accent 2" w:semiHidden="0" w:uiPriority="60" w:unhideWhenUsed="0"/>
+    <w:lsdException w:name="Light List Accent 2" w:semiHidden="0" w:uiPriority="61" w:unhideWhenUsed="0"/>
+    <w:lsdException w:name="Light Grid Accent 2" w:semiHidden="0" w:uiPriority="62" w:unhideWhenUsed="0"/>
+    <w:lsdException w:name="Medium Shading 1 Accent 2" w:semiHidden="0" w:uiPriority="63" w:unhideWhenUsed="0"/>
+    <w:lsdException w:name="Medium Shading 2 Accent 2" w:semiHidden="0" w:uiPriority="64" w:unhideWhenUsed="0"/>
+    <w:lsdException w:name="Medium List 1 Accent 2" w:semiHidden="0" w:uiPriority="65" w:unhideWhenUsed="0"/>
+    <w:lsdException w:name="Medium List 2 Accent 2" w:semiHidden="0" w:uiPriority="66" w:unhideWhenUsed="0"/>
+    <w:lsdException w:name="Medium Grid 1 Accent 2" w:semiHidden="0" w:uiPriority="67" w:unhideWhenUsed="0"/>
+    <w:lsdException w:name="Medium Grid 2 Accent 2" w:semiHidden="0" w:uiPriority="68" w:unhideWhenUsed="0"/>
+    <w:lsdException w:name="Medium Grid 3 Accent 2" w:semiHidden="0" w:uiPriority="69" w:unhideWhenUsed="0"/>
+    <w:lsdException w:name="Dark List Accent 2" w:semiHidden="0" w:uiPriority="70" w:unhideWhenUsed="0"/>
+    <w:lsdException w:name="Colorful Shading Accent 2" w:semiHidden="0" w:uiPriority="71" w:unhideWhenUsed="0"/>
+    <w:lsdException w:name="Colorful List Accent 2" w:semiHidden="0" w:uiPriority="72" w:unhideWhenUsed="0"/>
+    <w:lsdException w:name="Colorful Grid Accent 2" w:semiHidden="0" w:uiPriority="73" w:unhideWhenUsed="0"/>
+    <w:lsdException w:name="Light Shading Accent 3" w:semiHidden="0" w:uiPriority="60" w:unhideWhenUsed="0"/>
+    <w:lsdException w:name="Light List Accent 3" w:semiHidden="0" w:uiPriority="61" w:unhideWhenUsed="0"/>
+    <w:lsdException w:name="Light Grid Accent 3" w:semiHidden="0" w:uiPriority="62" w:unhideWhenUsed="0"/>
+    <w:lsdException w:name="Medium Shading 1 Accent 3" w:semiHidden="0" w:uiPriority="63" w:unhideWhenUsed="0"/>
+    <w:lsdException w:name="Medium Shading 2 Accent 3" w:semiHidden="0" w:uiPriority="64" w:unhideWhenUsed="0"/>
+    <w:lsdException w:name="Medium List 1 Accent 3" w:semiHidden="0" w:uiPriority="65" w:unhideWhenUsed="0"/>
+    <w:lsdException w:name="Medium List 2 Accent 3" w:semiHidden="0" w:uiPriority="66" w:unhideWhenUsed="0"/>
+    <w:lsdException w:name="Medium Grid 1 Accent 3" w:semiHidden="0" w:uiPriority="67" w:unhideWhenUsed="0"/>
+    <w:lsdException w:name="Medium Grid 2 Accent 3" w:semiHidden="0" w:uiPriority="68" w:unhideWhenUsed="0"/>
+    <w:lsdException w:name="Medium Grid 3 Accent 3" w:semiHidden="0" w:uiPriority="69" w:unhideWhenUsed="0"/>
+    <w:lsdException w:name="Dark List Accent 3" w:semiHidden="0" w:uiPriority="70" w:unhideWhenUsed="0"/>
+    <w:lsdException w:name="Colorful Shading Accent 3" w:semiHidden="0" w:uiPriority="71" w:unhideWhenUsed="0"/>
+    <w:lsdException w:name="Colorful List Accent 3" w:semiHidden="0" w:uiPriority="72" w:unhideWhenUsed="0"/>
+    <w:lsdException w:name="Colorful Grid Accent 3" w:semiHidden="0" w:uiPriority="73" w:unhideWhenUsed="0"/>
+    <w:lsdException w:name="Light Shading Accent 4" w:semiHidden="0" w:uiPriority="60" w:unhideWhenUsed="0"/>
+    <w:lsdException w:name="Light List Accent 4" w:semiHidden="0" w:uiPriority="61" w:unhideWhenUsed="0"/>
+    <w:lsdException w:name="Light Grid Accent 4" w:semiHidden="0" w:uiPriority="62" w:unhideWhenUsed="0"/>
+    <w:lsdException w:name="Medium Shading 1 Accent 4" w:semiHidden="0" w:uiPriority="63" w:unhideWhenUsed="0"/>
+    <w:lsdException w:name="Medium Shading 2 Accent 4" w:semiHidden="0" w:uiPriority="64" w:unhideWhenUsed="0"/>
+    <w:lsdException w:name="Medium List 1 Accent 4" w:semiHidden="0" w:uiPriority="65" w:unhideWhenUsed="0"/>
+    <w:lsdException w:name="Medium List 2 Accent 4" w:semiHidden="0" w:uiPriority="66" w:unhideWhenUsed="0"/>
+    <w:lsdException w:name="Medium Grid 1 Accent 4" w:semiHidden="0" w:uiPriority="67" w:unhideWhenUsed="0"/>
+    <w:lsdException w:name="Medium Grid 2 Accent 4" w:semiHidden="0" w:uiPriority="68" w:unhideWhenUsed="0"/>
+    <w:lsdException w:name="Medium Grid 3 Accent 4" w:semiHidden="0" w:uiPriority="69" w:unhideWhenUsed="0"/>
+    <w:lsdException w:name="Dark List Accent 4" w:semiHidden="0" w:uiPriority="70" w:unhideWhenUsed="0"/>
+    <w:lsdException w:name="Colorful Shading Accent 4" w:semiHidden="0" w:uiPriority="71" w:unhideWhenUsed="0"/>
+    <w:lsdException w:name="Colorful List Accent 4" w:semiHidden="0" w:uiPriority="72" w:unhideWhenUsed="0"/>
+    <w:lsdException w:name="Colorful Grid Accent 4" w:semiHidden="0" w:uiPriority="73" w:unhideWhenUsed="0"/>
+    <w:lsdException w:name="Light Shading Accent 5" w:semiHidden="0" w:uiPriority="60" w:unhideWhenUsed="0"/>
+    <w:lsdException w:name="Light List Accent 5" w:semiHidden="0" w:uiPriority="61" w:unhideWhenUsed="0"/>
+    <w:lsdException w:name="Light Grid Accent 5" w:semiHidden="0" w:uiPriority="62" w:unhideWhenUsed="0"/>
+    <w:lsdException w:name="Medium Shading 1 Accent 5" w:semiHidden="0" w:uiPriority="63" w:unhideWhenUsed="0"/>
+    <w:lsdException w:name="Medium Shading 2 Accent 5" w:semiHidden="0" w:uiPriority="64" w:unhideWhenUsed="0"/>
+    <w:lsdException w:name="Medium List 1 Accent 5" w:semiHidden="0" w:uiPriority="65" w:unhideWhenUsed="0"/>
+    <w:lsdException w:name="Medium List 2 Accent 5" w:semiHidden="0" w:uiPriority="66" w:unhideWhenUsed="0"/>
+    <w:lsdException w:name="Medium Grid 1 Accent 5" w:semiHidden="0" w:uiPriority="67" w:unhideWhenUsed="0"/>
+    <w:lsdException w:name="Medium Grid 2 Accent 5" w:semiHidden="0" w:uiPriority="68" w:unhideWhenUsed="0"/>
+    <w:lsdException w:name="Medium Grid 3 Accent 5" w:semiHidden="0" w:uiPriority="69" w:unhideWhenUsed="0"/>
+    <w:lsdException w:name="Dark List Accent 5" w:semiHidden="0" w:uiPriority="70" w:unhideWhenUsed="0"/>
+    <w:lsdException w:name="Colorful Shading Accent 5" w:semiHidden="0" w:uiPriority="71" w:unhideWhenUsed="0"/>
+    <w:lsdException w:name="Colorful List Accent 5" w:semiHidden="0" w:uiPriority="72" w:unhideWhenUsed="0"/>
+    <w:lsdException w:name="Colorful Grid Accent 5" w:semiHidden="0" w:uiPriority="73" w:unhideWhenUsed="0"/>
+    <w:lsdException w:name="Light Shading Accent 6" w:semiHidden="0" w:uiPriority="60" w:unhideWhenUsed="0"/>
+    <w:lsdException w:name="Light List Accent 6" w:semiHidden="0" w:uiPriority="61" w:unhideWhenUsed="0"/>
+    <w:lsdException w:name="Light Grid Accent 6" w:semiHidden="0" w:uiPriority="62" w:unhideWhenUsed="0"/>
+    <w:lsdException w:name="Medium Shading 1 Accent 6" w:semiHidden="0" w:uiPriority="63" w:unhideWhenUsed="0"/>
+    <w:lsdException w:name="Medium Shading 2 Accent 6" w:semiHidden="0" w:uiPriority="64" w:unhideWhenUsed="0"/>
+    <w:lsdException w:name="Medium List 1 Accent 6" w:semiHidden="0" w:uiPriority="65" w:unhideWhenUsed="0"/>
+    <w:lsdException w:name="Medium List 2 Accent 6" w:semiHidden="0" w:uiPriority="66" w:unhideWhenUsed="0"/>
+    <w:lsdException w:name="Medium Grid 1 Accent 6" w:semiHidden="0" w:uiPriority="67" w:unhideWhenUsed="0"/>
+    <w:lsdException w:name="Medium Grid 2 Accent 6" w:semiHidden="0" w:uiPriority="68" w:unhideWhenUsed="0"/>
+    <w:lsdException w:name="Medium Grid 3 Accent 6" w:semiHidden="0" w:uiPriority="69" w:unhideWhenUsed="0"/>
+    <w:lsdException w:name="Dark List Accent 6" w:semiHidden="0" w:uiPriority="70" w:unhideWhenUsed="0"/>
+    <w:lsdException w:name="Colorful Shading Accent 6" w:semiHidden="0" w:uiPriority="71" w:unhideWhenUsed="0"/>
+    <w:lsdException w:name="Colorful List Accent 6" w:semiHidden="0" w:uiPriority="72" w:unhideWhenUsed="0"/>
+    <w:lsdException w:name="Colorful Grid Accent 6" w:semiHidden="0" w:uiPriority="73" w:unhideWhenUsed="0"/>
+    <w:lsdException w:name="Subtle Emphasis" w:semiHidden="0" w:uiPriority="19" w:unhideWhenUsed="0" w:qFormat="1"/>
+    <w:lsdException w:name="Intense Emphasis" w:semiHidden="0" w:uiPriority="21" w:unhideWhenUsed="0" w:qFormat="1"/>
+    <w:lsdException w:name="Subtle Reference" w:semiHidden="0" w:uiPriority="31" w:unhideWhenUsed="0" w:qFormat="1"/>
+    <w:lsdException w:name="Intense Reference" w:semiHidden="0" w:uiPriority="32" w:unhideWhenUsed="0" w:qFormat="1"/>
+    <w:lsdException w:name="Book Title" w:semiHidden="0" w:uiPriority="33" w:unhideWhenUsed="0" w:qFormat="1"/>
+    <w:lsdException w:name="Bibliography" w:uiPriority="37"/>
+    <w:lsdException w:name="TOC Heading" w:uiPriority="39" w:qFormat="1"/>
   </w:latentStyles>
   <w:style w:type="paragraph" w:default="1" w:styleId="Normal">
     <w:name w:val="Normal"/>
@@ -2173,6 +2211,7 @@
     <w:uiPriority w:val="99"/>
     <w:semiHidden/>
     <w:unhideWhenUsed/>
+    <w:qFormat/>
     <w:tblPr>
       <w:tblInd w:w="0" w:type="dxa"/>
       <w:tblCellMar>
@@ -2195,6 +2234,7 @@
     <w:uiPriority w:val="59"/>
     <w:rsid w:val="003009BA"/>
     <w:tblPr>
+      <w:tblInd w:w="0" w:type="dxa"/>
       <w:tblBorders>
         <w:top w:val="single" w:sz="4" w:space="0" w:color="auto"/>
         <w:left w:val="single" w:sz="4" w:space="0" w:color="auto"/>
@@ -2203,6 +2243,12 @@
         <w:insideH w:val="single" w:sz="4" w:space="0" w:color="auto"/>
         <w:insideV w:val="single" w:sz="4" w:space="0" w:color="auto"/>
       </w:tblBorders>
+      <w:tblCellMar>
+        <w:top w:w="0" w:type="dxa"/>
+        <w:left w:w="108" w:type="dxa"/>
+        <w:bottom w:w="0" w:type="dxa"/>
+        <w:right w:w="108" w:type="dxa"/>
+      </w:tblCellMar>
     </w:tblPr>
   </w:style>
   <w:style w:type="paragraph" w:styleId="ListParagraph">
@@ -2731,7 +2777,7 @@
 </file>
 
 <file path=customXml/itemProps1.xml><?xml version="1.0" encoding="utf-8"?>
-<ds:datastoreItem xmlns:ds="http://schemas.openxmlformats.org/officeDocument/2006/customXml" ds:itemID="{A3F198E6-9B0C-44BD-88F7-DF26A02E5AAB}">
+<ds:datastoreItem xmlns:ds="http://schemas.openxmlformats.org/officeDocument/2006/customXml" ds:itemID="{E6F9A61A-3726-44F3-9493-1996DA4C5CF1}">
   <ds:schemaRefs>
     <ds:schemaRef ds:uri="http://schemas.openxmlformats.org/officeDocument/2006/bibliography"/>
   </ds:schemaRefs>

</xml_diff>

<commit_message>
Update cross-references in design section
Update cross-reference to reflect new caption for timing diagram in
specification section.
</commit_message>
<xml_diff>
--- a/Lab 2/Lab2_ECE428.docx
+++ b/Lab 2/Lab2_ECE428.docx
@@ -913,16 +913,26 @@
       <w:r>
         <w:t xml:space="preserve">The full power-up and full power-down routines are strongly defined by the requirements; it is stated that each routine should follow the timing diagram shown in </w:t>
       </w:r>
-      <w:commentRangeStart w:id="3"/>
-      <w:r>
-        <w:t>Figure XXX</w:t>
-      </w:r>
-      <w:commentRangeEnd w:id="3"/>
-      <w:r>
-        <w:rPr>
-          <w:rStyle w:val="CommentReference"/>
-        </w:rPr>
-        <w:commentReference w:id="3"/>
+      <w:r>
+        <w:fldChar w:fldCharType="begin"/>
+      </w:r>
+      <w:r>
+        <w:instrText xml:space="preserve"> REF _Ref414486451 \h </w:instrText>
+      </w:r>
+      <w:r>
+        <w:fldChar w:fldCharType="separate"/>
+      </w:r>
+      <w:r>
+        <w:t xml:space="preserve">Figure </w:t>
+      </w:r>
+      <w:r>
+        <w:rPr>
+          <w:noProof/>
+        </w:rPr>
+        <w:t>2</w:t>
+      </w:r>
+      <w:r>
+        <w:fldChar w:fldCharType="end"/>
       </w:r>
       <w:r>
         <w:t xml:space="preserve">. </w:t>
@@ -957,7 +967,7 @@
       <w:pPr>
         <w:pStyle w:val="Caption"/>
       </w:pPr>
-      <w:bookmarkStart w:id="4" w:name="_Ref414453530"/>
+      <w:bookmarkStart w:id="3" w:name="_Ref414453530"/>
       <w:r>
         <w:t xml:space="preserve">Table </w:t>
       </w:r>
@@ -969,7 +979,7 @@
           <w:t>1</w:t>
         </w:r>
       </w:fldSimple>
-      <w:bookmarkEnd w:id="4"/>
+      <w:bookmarkEnd w:id="3"/>
       <w:r>
         <w:t>: Timing for Full Power-Up and Power-Down Routines</w:t>
       </w:r>
@@ -1453,25 +1463,38 @@
     <w:p/>
     <w:p>
       <w:r>
-        <w:t xml:space="preserve">The low power-up and low power-down routines are weakly defined by the requirements; it is suggested that each routine should follow the timing diagram shown in </w:t>
-      </w:r>
-      <w:commentRangeStart w:id="5"/>
-      <w:r>
-        <w:t>Figure XXX</w:t>
-      </w:r>
-      <w:commentRangeEnd w:id="5"/>
-      <w:r>
-        <w:rPr>
-          <w:rStyle w:val="CommentReference"/>
-        </w:rPr>
-        <w:commentReference w:id="5"/>
-      </w:r>
-      <w:r>
-        <w:t xml:space="preserve">, but it is </w:t>
+        <w:t>The low power-up and low power-down routines are weakly defined by the requirements; it is suggested that each routine should follow the timing diagram shown in</w:t>
+      </w:r>
+      <w:r>
+        <w:t xml:space="preserve"> </w:t>
+      </w:r>
+      <w:r>
+        <w:fldChar w:fldCharType="begin"/>
+      </w:r>
+      <w:r>
+        <w:instrText xml:space="preserve"> REF _Ref414486451 \h </w:instrText>
+      </w:r>
+      <w:r>
+        <w:fldChar w:fldCharType="separate"/>
+      </w:r>
+      <w:r>
+        <w:t xml:space="preserve">Figure </w:t>
+      </w:r>
+      <w:r>
+        <w:rPr>
+          <w:noProof/>
+        </w:rPr>
+        <w:t>2</w:t>
+      </w:r>
+      <w:r>
+        <w:fldChar w:fldCharType="end"/>
+      </w:r>
+      <w:r>
+        <w:t xml:space="preserve">, but it is never </w:t>
       </w:r>
       <w:r>
         <w:lastRenderedPageBreak/>
-        <w:t xml:space="preserve">never stated which part of the timing diagram should be used. For the given design, it has been adopted from the timing diagram that the first step in each start-up routine should be done with T0 delay and the first step in each shut-down routine should be done with T3 delay. </w:t>
+        <w:t xml:space="preserve">stated which part of the timing diagram should be used. For the given design, it has been adopted from the timing diagram that the first step in each start-up routine should be done with T0 delay and the first step in each shut-down routine should be done with T3 delay. </w:t>
       </w:r>
       <w:r>
         <w:fldChar w:fldCharType="begin"/>
@@ -1503,7 +1526,7 @@
       <w:pPr>
         <w:pStyle w:val="Caption"/>
       </w:pPr>
-      <w:bookmarkStart w:id="6" w:name="_Ref414453513"/>
+      <w:bookmarkStart w:id="4" w:name="_Ref414453513"/>
       <w:r>
         <w:t xml:space="preserve">Table </w:t>
       </w:r>
@@ -1515,7 +1538,7 @@
           <w:t>2</w:t>
         </w:r>
       </w:fldSimple>
-      <w:bookmarkEnd w:id="6"/>
+      <w:bookmarkEnd w:id="4"/>
       <w:r>
         <w:t>: Timing for Low Power-Up and Power-Down Routines</w:t>
       </w:r>
@@ -1881,7 +1904,7 @@
       <w:pPr>
         <w:pStyle w:val="Caption"/>
       </w:pPr>
-      <w:bookmarkStart w:id="7" w:name="_Ref414453545"/>
+      <w:bookmarkStart w:id="5" w:name="_Ref414453545"/>
       <w:r>
         <w:t xml:space="preserve">Table </w:t>
       </w:r>
@@ -1893,7 +1916,7 @@
           <w:t>3</w:t>
         </w:r>
       </w:fldSimple>
-      <w:bookmarkEnd w:id="7"/>
+      <w:bookmarkEnd w:id="5"/>
       <w:r>
         <w:t>: Timing for Full-to-Low Power and Low-to-Full Power Transitions</w:t>
       </w:r>
@@ -3076,7 +3099,7 @@
       <w:pPr>
         <w:pStyle w:val="Caption"/>
       </w:pPr>
-      <w:bookmarkStart w:id="8" w:name="_Ref414483423"/>
+      <w:bookmarkStart w:id="6" w:name="_Ref414483423"/>
       <w:r>
         <w:t xml:space="preserve">Table </w:t>
       </w:r>
@@ -3088,7 +3111,7 @@
           <w:t>5</w:t>
         </w:r>
       </w:fldSimple>
-      <w:bookmarkEnd w:id="8"/>
+      <w:bookmarkEnd w:id="6"/>
       <w:r>
         <w:t>: Definition of Time Periods with Number of Clock Cycles</w:t>
       </w:r>
@@ -3606,43 +3629,6 @@
     </w:sectPr>
   </w:body>
 </w:document>
-</file>
-
-<file path=word/comments.xml><?xml version="1.0" encoding="utf-8"?>
-<w:comments xmlns:ve="http://schemas.openxmlformats.org/markup-compatibility/2006" xmlns:o="urn:schemas-microsoft-com:office:office" xmlns:r="http://schemas.openxmlformats.org/officeDocument/2006/relationships" xmlns:m="http://schemas.openxmlformats.org/officeDocument/2006/math" xmlns:v="urn:schemas-microsoft-com:vml" xmlns:wp="http://schemas.openxmlformats.org/drawingml/2006/wordprocessingDrawing" xmlns:w10="urn:schemas-microsoft-com:office:word" xmlns:w="http://schemas.openxmlformats.org/wordprocessingml/2006/main" xmlns:wne="http://schemas.microsoft.com/office/word/2006/wordml">
-  <w:comment w:id="3" w:author="Steven Blair" w:date="2015-03-18T14:50:00Z" w:initials="SB">
-    <w:p>
-      <w:pPr>
-        <w:pStyle w:val="CommentText"/>
-      </w:pPr>
-      <w:r>
-        <w:rPr>
-          <w:rStyle w:val="CommentReference"/>
-        </w:rPr>
-        <w:annotationRef/>
-      </w:r>
-      <w:r>
-        <w:t>Cross-reference this when captions have been inserted.</w:t>
-      </w:r>
-    </w:p>
-  </w:comment>
-  <w:comment w:id="5" w:author="Steven Blair" w:date="2015-03-18T14:51:00Z" w:initials="SB">
-    <w:p>
-      <w:pPr>
-        <w:pStyle w:val="CommentText"/>
-      </w:pPr>
-      <w:r>
-        <w:rPr>
-          <w:rStyle w:val="CommentReference"/>
-        </w:rPr>
-        <w:annotationRef/>
-      </w:r>
-      <w:r>
-        <w:t>Cross-reference this when captions have been inserted.</w:t>
-      </w:r>
-    </w:p>
-  </w:comment>
-</w:comments>
 </file>
 
 <file path=word/endnotes.xml><?xml version="1.0" encoding="utf-8"?>
@@ -5445,7 +5431,7 @@
 </file>
 
 <file path=customXml/itemProps1.xml><?xml version="1.0" encoding="utf-8"?>
-<ds:datastoreItem xmlns:ds="http://schemas.openxmlformats.org/officeDocument/2006/customXml" ds:itemID="{3023557C-74FD-4C34-8D34-F3ADD8C847BA}">
+<ds:datastoreItem xmlns:ds="http://schemas.openxmlformats.org/officeDocument/2006/customXml" ds:itemID="{203E9A35-DF24-4625-A008-01BC663E2FF2}">
   <ds:schemaRefs>
     <ds:schemaRef ds:uri="http://schemas.openxmlformats.org/officeDocument/2006/bibliography"/>
   </ds:schemaRefs>

</xml_diff>

<commit_message>
First run of revisions
Material throughout the paper has been added, removed, editted, and
moved to improve flow and better explain the design process. The
conclusion section has been completely removed. An extra sub-section in
the implementation section describes the changes to the finite state
machine made between the design and implementation phases.
</commit_message>
<xml_diff>
--- a/Lab 2/Lab2_ECE428.docx
+++ b/Lab 2/Lab2_ECE428.docx
@@ -655,6 +655,9 @@
         <w:jc w:val="center"/>
       </w:pPr>
       <w:r>
+        <w:rPr>
+          <w:noProof/>
+        </w:rPr>
         <w:drawing>
           <wp:inline distT="0" distB="0" distL="0" distR="0">
             <wp:extent cx="3840569" cy="2262489"/>
@@ -776,45 +779,78 @@
       <w:r>
         <w:t>The digital part also provides four outputs which include the 3.3 V enable signal, 2.5 V enable signal, and 1.2 V enable signal which define when the appropriate regulators should be turned on and a ready signal which defines when the PMIC is not in the process of turning on or off regulators.</w:t>
       </w:r>
+      <w:r>
+        <w:t xml:space="preserve"> </w:t>
+      </w:r>
+      <w:r>
+        <w:t xml:space="preserve">The process of enabling each regulator is dependent on both the combination of inputs that are asserted as well as a timing sequence. The process of booting up into full power mode is defined </w:t>
+      </w:r>
+      <w:r>
+        <w:t xml:space="preserve">in terms of time periods </w:t>
+      </w:r>
+      <w:r>
+        <w:t xml:space="preserve">in </w:t>
+      </w:r>
+      <w:r>
+        <w:fldChar w:fldCharType="begin"/>
+      </w:r>
+      <w:r>
+        <w:instrText xml:space="preserve"> REF _Ref414486451 \h </w:instrText>
+      </w:r>
+      <w:r>
+        <w:fldChar w:fldCharType="separate"/>
+      </w:r>
+      <w:r>
+        <w:t xml:space="preserve">Figure </w:t>
+      </w:r>
+      <w:r>
+        <w:rPr>
+          <w:noProof/>
+        </w:rPr>
+        <w:t>2</w:t>
+      </w:r>
+      <w:r>
+        <w:fldChar w:fldCharType="end"/>
+      </w:r>
+      <w:r>
+        <w:t xml:space="preserve"> </w:t>
+      </w:r>
+      <w:r>
+        <w:t xml:space="preserve">with the time periods defined in </w:t>
+      </w:r>
+      <w:r>
+        <w:fldChar w:fldCharType="begin"/>
+      </w:r>
+      <w:r>
+        <w:instrText xml:space="preserve"> REF _Ref414526311 \h </w:instrText>
+      </w:r>
+      <w:r>
+        <w:fldChar w:fldCharType="separate"/>
+      </w:r>
+      <w:r>
+        <w:t xml:space="preserve">Table </w:t>
+      </w:r>
+      <w:r>
+        <w:rPr>
+          <w:noProof/>
+        </w:rPr>
+        <w:t>1</w:t>
+      </w:r>
+      <w:r>
+        <w:fldChar w:fldCharType="end"/>
+      </w:r>
+      <w:r>
+        <w:t>; the processes for booting up into low power mode, for transitioning to low power mode from full power mode, and for transitioning to full power mode from low power mode should be defined as part of the design.</w:t>
+      </w:r>
     </w:p>
     <w:p/>
     <w:p>
-      <w:r>
-        <w:t xml:space="preserve">The process of enabling each regulator is dependent on both the combination of inputs that are asserted as well as a timing sequence. The process of booting up into full power mode is defined in </w:t>
-      </w:r>
-      <w:r>
-        <w:fldChar w:fldCharType="begin"/>
-      </w:r>
-      <w:r>
-        <w:instrText xml:space="preserve"> REF _Ref414486451 \h </w:instrText>
-      </w:r>
-      <w:r>
-        <w:fldChar w:fldCharType="separate"/>
-      </w:r>
-      <w:r>
-        <w:t xml:space="preserve">Figure </w:t>
-      </w:r>
-      <w:r>
-        <w:rPr>
-          <w:noProof/>
-        </w:rPr>
-        <w:t>2</w:t>
-      </w:r>
-      <w:r>
-        <w:fldChar w:fldCharType="end"/>
-      </w:r>
-      <w:r>
-        <w:t xml:space="preserve"> where T1 = 1s, T2 = 1.5s, T3 = 1s, T4 = 0.5s, and T5 = 0.5s. The processes for booting up into low power mode and for transitioning to low power mode from full power mode and to full power mode from low power mode should be defined as part of the design.</w:t>
-      </w:r>
-    </w:p>
-    <w:p/>
-    <w:p/>
-    <w:p>
       <w:pPr>
         <w:pStyle w:val="Caption"/>
       </w:pPr>
       <w:bookmarkStart w:id="1" w:name="_Ref414486451"/>
       <w:r>
+        <w:lastRenderedPageBreak/>
         <w:t xml:space="preserve">Figure </w:t>
       </w:r>
       <w:fldSimple w:instr=" SEQ Figure \* ARABIC ">
@@ -877,97 +913,14 @@
     </w:p>
     <w:p>
       <w:pPr>
-        <w:pStyle w:val="Heading1"/>
-      </w:pPr>
-      <w:bookmarkStart w:id="2" w:name="_GoBack"/>
-      <w:bookmarkEnd w:id="2"/>
-      <w:r>
-        <w:t>Design</w:t>
-      </w:r>
-    </w:p>
-    <w:p>
-      <w:pPr>
-        <w:pStyle w:val="Heading2"/>
-      </w:pPr>
-      <w:r>
-        <w:t xml:space="preserve">Coarse </w:t>
-      </w:r>
-      <w:r>
-        <w:t>Enumeration of States and State Transitions</w:t>
-      </w:r>
-    </w:p>
-    <w:p>
-      <w:r>
-        <w:t>The design must provide routines to boot from no power to full power, from full power to no power, from no power to low power, from low power to no power, from low power to full power, and from full power to low power; additionally, the full power and low power states must have the capability of shutting down when a low battery is sensed, and the no power state must have the capability of staying shut down when a low battery is sensed. From this, it can be seen that there must be three terminal states: (1) the off state, (2) the full power or on state, and (3) the low power state. It is assumed that any transition between terminal states is allowed to complete before another transition between terminal states is started; this reduces design complexity by eliminating many edges in the finite state machine.</w:t>
-      </w:r>
-    </w:p>
-    <w:p>
-      <w:pPr>
-        <w:pStyle w:val="Heading2"/>
-      </w:pPr>
-      <w:r>
-        <w:t>Definition of Timing for State Transitions</w:t>
-      </w:r>
-    </w:p>
-    <w:p>
-      <w:r>
-        <w:t xml:space="preserve">The full power-up and full power-down routines are strongly defined by the requirements; it is stated that each routine should follow the timing diagram shown in </w:t>
-      </w:r>
-      <w:r>
-        <w:fldChar w:fldCharType="begin"/>
-      </w:r>
-      <w:r>
-        <w:instrText xml:space="preserve"> REF _Ref414486451 \h </w:instrText>
-      </w:r>
-      <w:r>
-        <w:fldChar w:fldCharType="separate"/>
-      </w:r>
-      <w:r>
-        <w:t xml:space="preserve">Figure </w:t>
-      </w:r>
-      <w:r>
-        <w:rPr>
-          <w:noProof/>
-        </w:rPr>
-        <w:t>2</w:t>
-      </w:r>
-      <w:r>
-        <w:fldChar w:fldCharType="end"/>
-      </w:r>
-      <w:r>
-        <w:t xml:space="preserve">. </w:t>
-      </w:r>
-      <w:r>
-        <w:fldChar w:fldCharType="begin"/>
-      </w:r>
-      <w:r>
-        <w:instrText xml:space="preserve"> REF _Ref414453530 \h </w:instrText>
-      </w:r>
-      <w:r>
-        <w:fldChar w:fldCharType="separate"/>
-      </w:r>
-      <w:r>
-        <w:t xml:space="preserve">Table </w:t>
-      </w:r>
-      <w:r>
-        <w:rPr>
-          <w:noProof/>
-        </w:rPr>
-        <w:t>1</w:t>
-      </w:r>
-      <w:r>
-        <w:fldChar w:fldCharType="end"/>
-      </w:r>
-      <w:r>
-        <w:t xml:space="preserve"> tabulates the delay of each action in the routine with respect to the action that starts the routine.</w:t>
-      </w:r>
-    </w:p>
-    <w:p/>
+        <w:jc w:val="center"/>
+      </w:pPr>
+    </w:p>
     <w:p>
       <w:pPr>
         <w:pStyle w:val="Caption"/>
       </w:pPr>
-      <w:bookmarkStart w:id="3" w:name="_Ref414453530"/>
+      <w:bookmarkStart w:id="2" w:name="_Ref414526311"/>
       <w:r>
         <w:t xml:space="preserve">Table </w:t>
       </w:r>
@@ -979,7 +932,446 @@
           <w:t>1</w:t>
         </w:r>
       </w:fldSimple>
+      <w:bookmarkEnd w:id="2"/>
+      <w:r>
+        <w:t>: Definition of Time Periods</w:t>
+      </w:r>
+    </w:p>
+    <w:tbl>
+      <w:tblPr>
+        <w:tblStyle w:val="TableGrid"/>
+        <w:tblW w:w="0" w:type="auto"/>
+        <w:jc w:val="center"/>
+        <w:tblLook w:val="04A0"/>
+      </w:tblPr>
+      <w:tblGrid>
+        <w:gridCol w:w="990"/>
+        <w:gridCol w:w="1490"/>
+      </w:tblGrid>
+      <w:tr>
+        <w:trPr>
+          <w:jc w:val="center"/>
+        </w:trPr>
+        <w:tc>
+          <w:tcPr>
+            <w:tcW w:w="0" w:type="auto"/>
+          </w:tcPr>
+          <w:p>
+            <w:pPr>
+              <w:rPr>
+                <w:b/>
+              </w:rPr>
+            </w:pPr>
+            <w:r>
+              <w:rPr>
+                <w:b/>
+              </w:rPr>
+              <w:t>Symbol</w:t>
+            </w:r>
+          </w:p>
+        </w:tc>
+        <w:tc>
+          <w:tcPr>
+            <w:tcW w:w="0" w:type="auto"/>
+          </w:tcPr>
+          <w:p>
+            <w:pPr>
+              <w:rPr>
+                <w:b/>
+              </w:rPr>
+            </w:pPr>
+            <w:r>
+              <w:rPr>
+                <w:b/>
+              </w:rPr>
+              <w:t>Time Period</w:t>
+            </w:r>
+          </w:p>
+        </w:tc>
+      </w:tr>
+      <w:tr>
+        <w:trPr>
+          <w:jc w:val="center"/>
+        </w:trPr>
+        <w:tc>
+          <w:tcPr>
+            <w:tcW w:w="0" w:type="auto"/>
+          </w:tcPr>
+          <w:p>
+            <w:pPr>
+              <w:jc w:val="center"/>
+            </w:pPr>
+            <w:r>
+              <w:t>T0</w:t>
+            </w:r>
+          </w:p>
+        </w:tc>
+        <w:tc>
+          <w:tcPr>
+            <w:tcW w:w="0" w:type="auto"/>
+          </w:tcPr>
+          <w:p>
+            <w:pPr>
+              <w:jc w:val="center"/>
+            </w:pPr>
+            <w:r>
+              <w:t>0s</w:t>
+            </w:r>
+          </w:p>
+        </w:tc>
+      </w:tr>
+      <w:tr>
+        <w:trPr>
+          <w:jc w:val="center"/>
+        </w:trPr>
+        <w:tc>
+          <w:tcPr>
+            <w:tcW w:w="0" w:type="auto"/>
+          </w:tcPr>
+          <w:p>
+            <w:pPr>
+              <w:jc w:val="center"/>
+            </w:pPr>
+            <w:r>
+              <w:t>T1</w:t>
+            </w:r>
+          </w:p>
+        </w:tc>
+        <w:tc>
+          <w:tcPr>
+            <w:tcW w:w="0" w:type="auto"/>
+          </w:tcPr>
+          <w:p>
+            <w:pPr>
+              <w:jc w:val="center"/>
+            </w:pPr>
+            <w:r>
+              <w:t>1s</w:t>
+            </w:r>
+          </w:p>
+        </w:tc>
+      </w:tr>
+      <w:tr>
+        <w:trPr>
+          <w:jc w:val="center"/>
+        </w:trPr>
+        <w:tc>
+          <w:tcPr>
+            <w:tcW w:w="0" w:type="auto"/>
+          </w:tcPr>
+          <w:p>
+            <w:pPr>
+              <w:jc w:val="center"/>
+            </w:pPr>
+            <w:r>
+              <w:t>T2</w:t>
+            </w:r>
+          </w:p>
+        </w:tc>
+        <w:tc>
+          <w:tcPr>
+            <w:tcW w:w="0" w:type="auto"/>
+          </w:tcPr>
+          <w:p>
+            <w:pPr>
+              <w:jc w:val="center"/>
+            </w:pPr>
+            <w:r>
+              <w:t>1.5s</w:t>
+            </w:r>
+          </w:p>
+        </w:tc>
+      </w:tr>
+      <w:tr>
+        <w:trPr>
+          <w:jc w:val="center"/>
+        </w:trPr>
+        <w:tc>
+          <w:tcPr>
+            <w:tcW w:w="0" w:type="auto"/>
+          </w:tcPr>
+          <w:p>
+            <w:pPr>
+              <w:jc w:val="center"/>
+            </w:pPr>
+            <w:r>
+              <w:t>T3</w:t>
+            </w:r>
+          </w:p>
+        </w:tc>
+        <w:tc>
+          <w:tcPr>
+            <w:tcW w:w="0" w:type="auto"/>
+          </w:tcPr>
+          <w:p>
+            <w:pPr>
+              <w:jc w:val="center"/>
+            </w:pPr>
+            <w:r>
+              <w:t>1s</w:t>
+            </w:r>
+          </w:p>
+        </w:tc>
+      </w:tr>
+      <w:tr>
+        <w:trPr>
+          <w:jc w:val="center"/>
+        </w:trPr>
+        <w:tc>
+          <w:tcPr>
+            <w:tcW w:w="0" w:type="auto"/>
+          </w:tcPr>
+          <w:p>
+            <w:pPr>
+              <w:jc w:val="center"/>
+            </w:pPr>
+            <w:r>
+              <w:t>T4</w:t>
+            </w:r>
+          </w:p>
+        </w:tc>
+        <w:tc>
+          <w:tcPr>
+            <w:tcW w:w="0" w:type="auto"/>
+          </w:tcPr>
+          <w:p>
+            <w:pPr>
+              <w:jc w:val="center"/>
+            </w:pPr>
+            <w:r>
+              <w:t>0.5s</w:t>
+            </w:r>
+          </w:p>
+        </w:tc>
+      </w:tr>
+      <w:tr>
+        <w:trPr>
+          <w:jc w:val="center"/>
+        </w:trPr>
+        <w:tc>
+          <w:tcPr>
+            <w:tcW w:w="0" w:type="auto"/>
+          </w:tcPr>
+          <w:p>
+            <w:pPr>
+              <w:jc w:val="center"/>
+            </w:pPr>
+            <w:r>
+              <w:t>T5</w:t>
+            </w:r>
+          </w:p>
+        </w:tc>
+        <w:tc>
+          <w:tcPr>
+            <w:tcW w:w="0" w:type="auto"/>
+          </w:tcPr>
+          <w:p>
+            <w:pPr>
+              <w:jc w:val="center"/>
+            </w:pPr>
+            <w:r>
+              <w:t>0.5s</w:t>
+            </w:r>
+          </w:p>
+        </w:tc>
+      </w:tr>
+    </w:tbl>
+    <w:p>
+      <w:pPr>
+        <w:pStyle w:val="Heading1"/>
+      </w:pPr>
+      <w:bookmarkStart w:id="3" w:name="_GoBack"/>
       <w:bookmarkEnd w:id="3"/>
+      <w:r>
+        <w:t>Design</w:t>
+      </w:r>
+    </w:p>
+    <w:p>
+      <w:pPr>
+        <w:pStyle w:val="Heading2"/>
+      </w:pPr>
+      <w:r>
+        <w:t xml:space="preserve">Coarse </w:t>
+      </w:r>
+      <w:r>
+        <w:t>Enumeration of States and State Transitions</w:t>
+      </w:r>
+    </w:p>
+    <w:p>
+      <w:r>
+        <w:t xml:space="preserve">The design must provide routines to boot from no power to full power, from full power to no power, from no power to low power, from low power to no power, from low power to full power, and from full power to low power; additionally, the full power and low power states must have the capability of shutting down when a low battery is sensed, and the no power state must have the capability of staying shut down when a low battery is sensed. From this, it can be seen that there must be three terminal states: (1) the off state, (2) the full power or on state, and (3) the low power state. It is assumed that any transition between terminal states is allowed to complete before another transition between terminal states is started; this reduces design complexity by </w:t>
+      </w:r>
+      <w:r>
+        <w:t xml:space="preserve">eliminating the need to examine inputs during transitions between terminal states. </w:t>
+      </w:r>
+    </w:p>
+    <w:p>
+      <w:pPr>
+        <w:pStyle w:val="Heading2"/>
+      </w:pPr>
+      <w:r>
+        <w:t>Definition of Timing for State Transitions</w:t>
+      </w:r>
+    </w:p>
+    <w:p>
+      <w:r>
+        <w:t xml:space="preserve">The full power-up and full power-down routines are strongly defined by the requirements; it is stated that each routine should follow the timing diagram shown in </w:t>
+      </w:r>
+      <w:r>
+        <w:fldChar w:fldCharType="begin"/>
+      </w:r>
+      <w:r>
+        <w:instrText xml:space="preserve"> REF _Ref414486451 \h </w:instrText>
+      </w:r>
+      <w:r>
+        <w:fldChar w:fldCharType="separate"/>
+      </w:r>
+      <w:r>
+        <w:t xml:space="preserve">Figure </w:t>
+      </w:r>
+      <w:r>
+        <w:rPr>
+          <w:noProof/>
+        </w:rPr>
+        <w:t>2</w:t>
+      </w:r>
+      <w:r>
+        <w:fldChar w:fldCharType="end"/>
+      </w:r>
+      <w:r>
+        <w:t xml:space="preserve">. </w:t>
+      </w:r>
+      <w:r>
+        <w:fldChar w:fldCharType="begin"/>
+      </w:r>
+      <w:r>
+        <w:instrText xml:space="preserve"> REF _Ref414453530 \h </w:instrText>
+      </w:r>
+      <w:r>
+        <w:fldChar w:fldCharType="separate"/>
+      </w:r>
+      <w:r>
+        <w:t xml:space="preserve">Table </w:t>
+      </w:r>
+      <w:r>
+        <w:rPr>
+          <w:noProof/>
+        </w:rPr>
+        <w:t>2</w:t>
+      </w:r>
+      <w:r>
+        <w:fldChar w:fldCharType="end"/>
+      </w:r>
+      <w:r>
+        <w:t xml:space="preserve"> tabulates the delay of each action in the routine with respect to the action that starts the routine.</w:t>
+      </w:r>
+    </w:p>
+    <w:p/>
+    <w:p>
+      <w:r>
+        <w:t xml:space="preserve">The low power-up and low power-down routines are weakly defined by the requirements; it is suggested that each routine should follow the timing diagram shown in </w:t>
+      </w:r>
+      <w:r>
+        <w:fldChar w:fldCharType="begin"/>
+      </w:r>
+      <w:r>
+        <w:instrText xml:space="preserve"> REF _Ref414486451 \h </w:instrText>
+      </w:r>
+      <w:r>
+        <w:fldChar w:fldCharType="separate"/>
+      </w:r>
+      <w:r>
+        <w:t xml:space="preserve">Figure </w:t>
+      </w:r>
+      <w:r>
+        <w:rPr>
+          <w:noProof/>
+        </w:rPr>
+        <w:t>2</w:t>
+      </w:r>
+      <w:r>
+        <w:fldChar w:fldCharType="end"/>
+      </w:r>
+      <w:r>
+        <w:t xml:space="preserve">, but it is never stated which part of the timing diagram should be used. For the given design, it has been adopted </w:t>
+      </w:r>
+      <w:r>
+        <w:lastRenderedPageBreak/>
+        <w:t xml:space="preserve">from the timing diagram that the first step in each start-up routine should be done with T0 delay and the first step in each shut-down routine should be done with T3 delay. </w:t>
+      </w:r>
+      <w:r>
+        <w:fldChar w:fldCharType="begin"/>
+      </w:r>
+      <w:r>
+        <w:instrText xml:space="preserve"> REF _Ref414453513 \h </w:instrText>
+      </w:r>
+      <w:r>
+        <w:fldChar w:fldCharType="separate"/>
+      </w:r>
+      <w:r>
+        <w:t xml:space="preserve">Table </w:t>
+      </w:r>
+      <w:r>
+        <w:rPr>
+          <w:noProof/>
+        </w:rPr>
+        <w:t>3</w:t>
+      </w:r>
+      <w:r>
+        <w:fldChar w:fldCharType="end"/>
+      </w:r>
+      <w:r>
+        <w:t xml:space="preserve"> tabulates the delay of each action in the routine with respect to the action that starts the routine.</w:t>
+      </w:r>
+    </w:p>
+    <w:p/>
+    <w:p>
+      <w:r>
+        <w:t xml:space="preserve">The transitions from full power to low power and from low power to full power are not defined by the requirements. The standard described for the low power-up and low power-down routines has been adopted so that the first step in the low power to full power routine should be done with T0 delay and the first step in the full power to low power routine should be done with T3 delay; additionally, it has been adopted that the second step in the low power to full power routine should be done with T1 delay and the second step in the full power to low power routine should be done with T4 delay. This decision creates symmetry between all the start-up and shut-down routines that leads to predictable system operation. </w:t>
+      </w:r>
+      <w:r>
+        <w:fldChar w:fldCharType="begin"/>
+      </w:r>
+      <w:r>
+        <w:instrText xml:space="preserve"> REF _Ref414453545 \h </w:instrText>
+      </w:r>
+      <w:r>
+        <w:fldChar w:fldCharType="separate"/>
+      </w:r>
+      <w:r>
+        <w:t xml:space="preserve">Table </w:t>
+      </w:r>
+      <w:r>
+        <w:rPr>
+          <w:noProof/>
+        </w:rPr>
+        <w:t>4</w:t>
+      </w:r>
+      <w:r>
+        <w:fldChar w:fldCharType="end"/>
+      </w:r>
+      <w:r>
+        <w:t xml:space="preserve"> tabulates the delay of each action in the routine with respect to the action that starts the routine.</w:t>
+      </w:r>
+    </w:p>
+    <w:p/>
+    <w:p>
+      <w:pPr>
+        <w:pStyle w:val="Caption"/>
+      </w:pPr>
+      <w:bookmarkStart w:id="4" w:name="_Ref414453530"/>
+      <w:r>
+        <w:t xml:space="preserve">Table </w:t>
+      </w:r>
+      <w:fldSimple w:instr=" SEQ Table \* ARABIC ">
+        <w:r>
+          <w:rPr>
+            <w:noProof/>
+          </w:rPr>
+          <w:t>2</w:t>
+        </w:r>
+      </w:fldSimple>
+      <w:bookmarkEnd w:id="4"/>
       <w:r>
         <w:t>: Timing for Full Power-Up and Power-Down Routines</w:t>
       </w:r>
@@ -1014,6 +1406,7 @@
           </w:tcPr>
           <w:p>
             <w:pPr>
+              <w:keepNext/>
               <w:jc w:val="center"/>
               <w:rPr>
                 <w:b/>
@@ -1038,6 +1431,7 @@
           </w:tcPr>
           <w:p>
             <w:pPr>
+              <w:keepNext/>
               <w:jc w:val="center"/>
               <w:rPr>
                 <w:b/>
@@ -1067,6 +1461,7 @@
           </w:tcPr>
           <w:p>
             <w:pPr>
+              <w:keepNext/>
               <w:jc w:val="center"/>
               <w:rPr>
                 <w:i/>
@@ -1091,6 +1486,7 @@
           </w:tcPr>
           <w:p>
             <w:pPr>
+              <w:keepNext/>
               <w:jc w:val="center"/>
               <w:rPr>
                 <w:i/>
@@ -1116,6 +1512,7 @@
           </w:tcPr>
           <w:p>
             <w:pPr>
+              <w:keepNext/>
               <w:rPr>
                 <w:b/>
               </w:rPr>
@@ -1138,6 +1535,7 @@
           </w:tcPr>
           <w:p>
             <w:pPr>
+              <w:keepNext/>
               <w:rPr>
                 <w:b/>
               </w:rPr>
@@ -1161,6 +1559,7 @@
           </w:tcPr>
           <w:p>
             <w:pPr>
+              <w:keepNext/>
               <w:rPr>
                 <w:b/>
               </w:rPr>
@@ -1183,6 +1582,7 @@
           </w:tcPr>
           <w:p>
             <w:pPr>
+              <w:keepNext/>
               <w:rPr>
                 <w:b/>
               </w:rPr>
@@ -1202,6 +1602,7 @@
           </w:tcPr>
           <w:p>
             <w:pPr>
+              <w:keepNext/>
               <w:rPr>
                 <w:b/>
               </w:rPr>
@@ -1221,6 +1622,7 @@
           </w:tcPr>
           <w:p>
             <w:pPr>
+              <w:keepNext/>
               <w:rPr>
                 <w:b/>
               </w:rPr>
@@ -1243,6 +1645,9 @@
             <w:tcW w:w="0" w:type="auto"/>
           </w:tcPr>
           <w:p>
+            <w:pPr>
+              <w:keepNext/>
+            </w:pPr>
             <w:r>
               <w:t>3.3 V Enable</w:t>
             </w:r>
@@ -1256,6 +1661,9 @@
             </w:tcBorders>
           </w:tcPr>
           <w:p>
+            <w:pPr>
+              <w:keepNext/>
+            </w:pPr>
             <w:r>
               <w:t>0 s</w:t>
             </w:r>
@@ -1270,6 +1678,9 @@
             </w:tcBorders>
           </w:tcPr>
           <w:p>
+            <w:pPr>
+              <w:keepNext/>
+            </w:pPr>
             <w:r>
               <w:t>T0</w:t>
             </w:r>
@@ -1283,6 +1694,9 @@
             </w:tcBorders>
           </w:tcPr>
           <w:p>
+            <w:pPr>
+              <w:keepNext/>
+            </w:pPr>
             <w:r>
               <w:t>1.2 V Disable</w:t>
             </w:r>
@@ -1293,6 +1707,9 @@
             <w:tcW w:w="0" w:type="auto"/>
           </w:tcPr>
           <w:p>
+            <w:pPr>
+              <w:keepNext/>
+            </w:pPr>
             <w:r>
               <w:t>1.0 s</w:t>
             </w:r>
@@ -1303,6 +1720,9 @@
             <w:tcW w:w="0" w:type="auto"/>
           </w:tcPr>
           <w:p>
+            <w:pPr>
+              <w:keepNext/>
+            </w:pPr>
             <w:r>
               <w:t>T3</w:t>
             </w:r>
@@ -1318,6 +1738,9 @@
             <w:tcW w:w="0" w:type="auto"/>
           </w:tcPr>
           <w:p>
+            <w:pPr>
+              <w:keepNext/>
+            </w:pPr>
             <w:r>
               <w:t>2.5 V Enable</w:t>
             </w:r>
@@ -1331,6 +1754,9 @@
             </w:tcBorders>
           </w:tcPr>
           <w:p>
+            <w:pPr>
+              <w:keepNext/>
+            </w:pPr>
             <w:r>
               <w:t>1.0 s</w:t>
             </w:r>
@@ -1345,6 +1771,9 @@
             </w:tcBorders>
           </w:tcPr>
           <w:p>
+            <w:pPr>
+              <w:keepNext/>
+            </w:pPr>
             <w:r>
               <w:t>T0 + T1</w:t>
             </w:r>
@@ -1358,6 +1787,9 @@
             </w:tcBorders>
           </w:tcPr>
           <w:p>
+            <w:pPr>
+              <w:keepNext/>
+            </w:pPr>
             <w:r>
               <w:t>2.5 V Disable</w:t>
             </w:r>
@@ -1368,6 +1800,9 @@
             <w:tcW w:w="0" w:type="auto"/>
           </w:tcPr>
           <w:p>
+            <w:pPr>
+              <w:keepNext/>
+            </w:pPr>
             <w:r>
               <w:t>1.5 s</w:t>
             </w:r>
@@ -1378,6 +1813,9 @@
             <w:tcW w:w="0" w:type="auto"/>
           </w:tcPr>
           <w:p>
+            <w:pPr>
+              <w:keepNext/>
+            </w:pPr>
             <w:r>
               <w:t>T3 + T4</w:t>
             </w:r>
@@ -1462,71 +1900,10 @@
     </w:tbl>
     <w:p/>
     <w:p>
-      <w:r>
-        <w:t>The low power-up and low power-down routines are weakly defined by the requirements; it is suggested that each routine should follow the timing diagram shown in</w:t>
-      </w:r>
-      <w:r>
-        <w:t xml:space="preserve"> </w:t>
-      </w:r>
-      <w:r>
-        <w:fldChar w:fldCharType="begin"/>
-      </w:r>
-      <w:r>
-        <w:instrText xml:space="preserve"> REF _Ref414486451 \h </w:instrText>
-      </w:r>
-      <w:r>
-        <w:fldChar w:fldCharType="separate"/>
-      </w:r>
-      <w:r>
-        <w:t xml:space="preserve">Figure </w:t>
-      </w:r>
-      <w:r>
-        <w:rPr>
-          <w:noProof/>
-        </w:rPr>
-        <w:t>2</w:t>
-      </w:r>
-      <w:r>
-        <w:fldChar w:fldCharType="end"/>
-      </w:r>
-      <w:r>
-        <w:t xml:space="preserve">, but it is never </w:t>
-      </w:r>
-      <w:r>
-        <w:lastRenderedPageBreak/>
-        <w:t xml:space="preserve">stated which part of the timing diagram should be used. For the given design, it has been adopted from the timing diagram that the first step in each start-up routine should be done with T0 delay and the first step in each shut-down routine should be done with T3 delay. </w:t>
-      </w:r>
-      <w:r>
-        <w:fldChar w:fldCharType="begin"/>
-      </w:r>
-      <w:r>
-        <w:instrText xml:space="preserve"> REF _Ref414453513 \h </w:instrText>
-      </w:r>
-      <w:r>
-        <w:fldChar w:fldCharType="separate"/>
-      </w:r>
-      <w:r>
-        <w:t xml:space="preserve">Table </w:t>
-      </w:r>
-      <w:r>
-        <w:rPr>
-          <w:noProof/>
-        </w:rPr>
-        <w:t>2</w:t>
-      </w:r>
-      <w:r>
-        <w:fldChar w:fldCharType="end"/>
-      </w:r>
-      <w:r>
-        <w:t xml:space="preserve"> tabulates the delay of each action in the routine with respect to the action that starts the routine.</w:t>
-      </w:r>
-    </w:p>
-    <w:p/>
-    <w:p>
       <w:pPr>
         <w:pStyle w:val="Caption"/>
       </w:pPr>
-      <w:bookmarkStart w:id="4" w:name="_Ref414453513"/>
+      <w:bookmarkStart w:id="5" w:name="_Ref414453513"/>
       <w:r>
         <w:t xml:space="preserve">Table </w:t>
       </w:r>
@@ -1535,10 +1912,10 @@
           <w:rPr>
             <w:noProof/>
           </w:rPr>
-          <w:t>2</w:t>
+          <w:t>3</w:t>
         </w:r>
       </w:fldSimple>
-      <w:bookmarkEnd w:id="4"/>
+      <w:bookmarkEnd w:id="5"/>
       <w:r>
         <w:t>: Timing for Low Power-Up and Power-Down Routines</w:t>
       </w:r>
@@ -1871,40 +2248,10 @@
     </w:tbl>
     <w:p/>
     <w:p>
-      <w:r>
-        <w:t xml:space="preserve">The transitions from full power to low power and from low power to full power are not defined by the requirements. The standard described for the low power-up and low power-down routines has been adopted so that the first step in the low power to full power routine should be done with T0 delay and the first step in the full power to low power routine should be done with T3 delay; additionally, it has been adopted that the second step in the low power to full power routine should be done with T1 delay and the second step in the full power to low power routine should be done with T4 delay. This decision creates symmetry between all the start-up and shut-down routines that leads to predictable system operation. </w:t>
-      </w:r>
-      <w:r>
-        <w:fldChar w:fldCharType="begin"/>
-      </w:r>
-      <w:r>
-        <w:instrText xml:space="preserve"> REF _Ref414453545 \h </w:instrText>
-      </w:r>
-      <w:r>
-        <w:fldChar w:fldCharType="separate"/>
-      </w:r>
-      <w:r>
-        <w:t xml:space="preserve">Table </w:t>
-      </w:r>
-      <w:r>
-        <w:rPr>
-          <w:noProof/>
-        </w:rPr>
-        <w:t>3</w:t>
-      </w:r>
-      <w:r>
-        <w:fldChar w:fldCharType="end"/>
-      </w:r>
-      <w:r>
-        <w:t xml:space="preserve"> tabulates the delay of each action in the routine with respect to the action that starts the routine.</w:t>
-      </w:r>
-    </w:p>
-    <w:p/>
-    <w:p>
       <w:pPr>
         <w:pStyle w:val="Caption"/>
       </w:pPr>
-      <w:bookmarkStart w:id="5" w:name="_Ref414453545"/>
+      <w:bookmarkStart w:id="6" w:name="_Ref414453545"/>
       <w:r>
         <w:t xml:space="preserve">Table </w:t>
       </w:r>
@@ -1913,10 +2260,10 @@
           <w:rPr>
             <w:noProof/>
           </w:rPr>
-          <w:t>3</w:t>
+          <w:t>4</w:t>
         </w:r>
       </w:fldSimple>
-      <w:bookmarkEnd w:id="5"/>
+      <w:bookmarkEnd w:id="6"/>
       <w:r>
         <w:t>: Timing for Full-to-Low Power and Low-to-Full Power Transitions</w:t>
       </w:r>
@@ -2332,15 +2679,54 @@
     </w:p>
     <w:p>
       <w:r>
-        <w:t xml:space="preserve">Given the coarse enumeration and definition of timing for both the states and state transitions, it is possible to provide a detailed enumeration of the states </w:t>
-      </w:r>
-      <w:r>
-        <w:t xml:space="preserve">and description of state transitions. An enumeration of all the states is provided in </w:t>
+        <w:t>Given the coarse enumeration and definition of timing for both the states and state transitions, it is possible to pr</w:t>
+      </w:r>
+      <w:r>
+        <w:t xml:space="preserve">ovide a detailed enumeration of </w:t>
+      </w:r>
+      <w:r>
+        <w:t xml:space="preserve">states </w:t>
+      </w:r>
+      <w:r>
+        <w:t>and</w:t>
+      </w:r>
+      <w:r>
+        <w:t xml:space="preserve"> a</w:t>
+      </w:r>
+      <w:r>
+        <w:t xml:space="preserve"> description of state transitions</w:t>
+      </w:r>
+      <w:r>
+        <w:t xml:space="preserve"> for a finite state machine representing the power management integrated circuit</w:t>
+      </w:r>
+      <w:r>
+        <w:t xml:space="preserve">. An enumeration of all the states is provided in </w:t>
       </w:r>
       <w:r>
         <w:fldChar w:fldCharType="begin"/>
       </w:r>
       <w:r>
+        <w:instrText xml:space="preserve"> REF _Ref414527390 \h </w:instrText>
+      </w:r>
+      <w:r>
+        <w:fldChar w:fldCharType="separate"/>
+      </w:r>
+      <w:r>
+        <w:t xml:space="preserve">Table </w:t>
+      </w:r>
+      <w:r>
+        <w:rPr>
+          <w:noProof/>
+        </w:rPr>
+        <w:t>5</w:t>
+      </w:r>
+      <w:r>
+        <w:fldChar w:fldCharType="end"/>
+      </w:r>
+      <w:r>
+        <w:fldChar w:fldCharType="begin"/>
+      </w:r>
+      <w:r>
         <w:instrText xml:space="preserve"> REF _Ref414453530 \h </w:instrText>
       </w:r>
       <w:r>
@@ -2353,7 +2739,7 @@
         <w:rPr>
           <w:noProof/>
         </w:rPr>
-        <w:t>1</w:t>
+        <w:t>2</w:t>
       </w:r>
       <w:r>
         <w:fldChar w:fldCharType="end"/>
@@ -2362,81 +2748,12 @@
         <w:t>; a state transition diagram relating the states with the state transitions is provided at the conclusion of this report.</w:t>
       </w:r>
     </w:p>
-    <w:p>
-      <w:pPr>
-        <w:pStyle w:val="Heading2"/>
-      </w:pPr>
-      <w:r>
-        <w:t>Enumeration of Components</w:t>
-      </w:r>
-    </w:p>
-    <w:p>
-      <w:r>
-        <w:t>Given the design described so far, it is simple to identify the various components that will be needed in the design:</w:t>
-      </w:r>
-    </w:p>
     <w:p/>
     <w:p>
       <w:pPr>
-        <w:pStyle w:val="ListParagraph"/>
-        <w:numPr>
-          <w:ilvl w:val="0"/>
-          <w:numId w:val="7"/>
-        </w:numPr>
-      </w:pPr>
-      <w:r>
-        <w:t>The operation of the power management integrated circuit has been described in terms of states and state transitions; this description can be implemented using a finite state machines.</w:t>
-      </w:r>
-    </w:p>
-    <w:p>
-      <w:pPr>
-        <w:pStyle w:val="ListParagraph"/>
-        <w:numPr>
-          <w:ilvl w:val="0"/>
-          <w:numId w:val="7"/>
-        </w:numPr>
-      </w:pPr>
-      <w:r>
-        <w:lastRenderedPageBreak/>
-        <w:t>The state transitions must occur after a certain delay; this delay can be measured using a timer implemented using a counter and a comparator.</w:t>
-      </w:r>
-    </w:p>
-    <w:p>
-      <w:pPr>
-        <w:pStyle w:val="ListParagraph"/>
-        <w:numPr>
-          <w:ilvl w:val="0"/>
-          <w:numId w:val="7"/>
-        </w:numPr>
-      </w:pPr>
-      <w:r>
-        <w:t>The finite state machine and the timer should be synchronized by a clock with a period and skew that is well controlled; this clock can be implemented using a digital clock manager.</w:t>
-      </w:r>
-    </w:p>
-    <w:p/>
-    <w:p>
-      <w:r>
-        <w:t>These three components—a finite state machine, a timer, and a digital clock manager—will represent sub-modules under the power management integrated circuit module.</w:t>
-      </w:r>
-    </w:p>
-    <w:p/>
-    <w:p>
-      <w:pPr>
-        <w:rPr>
-          <w:bCs/>
-          <w:i/>
-          <w:szCs w:val="24"/>
-          <w:u w:val="single"/>
-        </w:rPr>
-      </w:pPr>
-      <w:r>
-        <w:br w:type="page"/>
-      </w:r>
-    </w:p>
-    <w:p>
-      <w:pPr>
         <w:pStyle w:val="Caption"/>
       </w:pPr>
+      <w:bookmarkStart w:id="7" w:name="_Ref414527390"/>
       <w:r>
         <w:lastRenderedPageBreak/>
         <w:t xml:space="preserve">Table </w:t>
@@ -2446,9 +2763,10 @@
           <w:rPr>
             <w:noProof/>
           </w:rPr>
-          <w:t>4</w:t>
+          <w:t>5</w:t>
         </w:r>
       </w:fldSimple>
+      <w:bookmarkEnd w:id="7"/>
       <w:r>
         <w:t>: Enumeration of States in Finite State Machine</w:t>
       </w:r>
@@ -2525,19 +2843,7 @@
           </w:tcPr>
           <w:p>
             <w:r>
-              <w:t>No power is being supplied. The circuit may start a transition into full power</w:t>
-            </w:r>
-            <w:r>
-              <w:t xml:space="preserve"> (after 0s delay)</w:t>
-            </w:r>
-            <w:r>
-              <w:t xml:space="preserve"> or low power</w:t>
-            </w:r>
-            <w:r>
-              <w:t xml:space="preserve"> (after 0s delay)</w:t>
-            </w:r>
-            <w:r>
-              <w:t xml:space="preserve"> if the battery is not low.</w:t>
+              <w:t>No power is being supplied. The circuit may start a transition into full power (after 0s delay) or low power (after 0s delay) if the battery is not low.</w:t>
             </w:r>
           </w:p>
         </w:tc>
@@ -2562,19 +2868,7 @@
           </w:tcPr>
           <w:p>
             <w:r>
-              <w:t xml:space="preserve">Full power is being supplied on the 1.2 V, 2.5 V, and 3.3 V rails. The circuit may start a transition into no power </w:t>
-            </w:r>
-            <w:r>
-              <w:t xml:space="preserve">(after 1s delay) </w:t>
-            </w:r>
-            <w:r>
-              <w:t>or low power</w:t>
-            </w:r>
-            <w:r>
-              <w:t xml:space="preserve"> (after 1s delay)</w:t>
-            </w:r>
-            <w:r>
-              <w:t>; if the battery is low, the circuit must automatically start a transition into no power.</w:t>
+              <w:t>Full power is being supplied on the 1.2 V, 2.5 V, and 3.3 V rails. The circuit may start a transition into no power (after 1s delay) or low power (after 1s delay); if the battery is low, the circuit must automatically start a transition into no power.</w:t>
             </w:r>
           </w:p>
         </w:tc>
@@ -2599,19 +2893,7 @@
           </w:tcPr>
           <w:p>
             <w:r>
-              <w:t xml:space="preserve">Low power is being supplied on the 1.2 V rail only. The circuit may start a transition into no power </w:t>
-            </w:r>
-            <w:r>
-              <w:t xml:space="preserve">(after 1s delay) </w:t>
-            </w:r>
-            <w:r>
-              <w:t>or full power</w:t>
-            </w:r>
-            <w:r>
-              <w:t xml:space="preserve"> (after 0s delay)</w:t>
-            </w:r>
-            <w:r>
-              <w:t>; if the battery is low, the circuit must automatically start a transition into no power.</w:t>
+              <w:t>Low power is being supplied on the 1.2 V rail only. The circuit may start a transition into no power (after 1s delay) or full power (after 0s delay); if the battery is low, the circuit must automatically start a transition into no power.</w:t>
             </w:r>
           </w:p>
         </w:tc>
@@ -2686,13 +2968,7 @@
           </w:tcPr>
           <w:p>
             <w:r>
-              <w:t>The 3.3 V rail is enabled. The circuit may transition into the 2.5 V Enable state</w:t>
-            </w:r>
-            <w:r>
-              <w:t xml:space="preserve"> (after 1s delay)</w:t>
-            </w:r>
-            <w:r>
-              <w:t>.</w:t>
+              <w:t>The 3.3 V rail is enabled. The circuit may transition into the 2.5 V Enable state (after 1s delay).</w:t>
             </w:r>
           </w:p>
         </w:tc>
@@ -2717,13 +2993,7 @@
           </w:tcPr>
           <w:p>
             <w:r>
-              <w:t>The 3.3 V and 2.5 V rails are enabled. The circuit may transition into the 1.2 V Enable state</w:t>
-            </w:r>
-            <w:r>
-              <w:t xml:space="preserve"> (after 1.5s delay)</w:t>
-            </w:r>
-            <w:r>
-              <w:t>.</w:t>
+              <w:t>The 3.3 V and 2.5 V rails are enabled. The circuit may transition into the 1.2 V Enable state (after 1.5s delay).</w:t>
             </w:r>
           </w:p>
         </w:tc>
@@ -2748,13 +3018,7 @@
           </w:tcPr>
           <w:p>
             <w:r>
-              <w:t>The 3.3 V, 2.5 V, and 1.2 V rails are enabled. The circuit may transition into the On state</w:t>
-            </w:r>
-            <w:r>
-              <w:t xml:space="preserve"> (after 0s delay)</w:t>
-            </w:r>
-            <w:r>
-              <w:t>.</w:t>
+              <w:t>The 3.3 V, 2.5 V, and 1.2 V rails are enabled. The circuit may transition into the On state (after 0s delay).</w:t>
             </w:r>
           </w:p>
         </w:tc>
@@ -2779,13 +3043,7 @@
           </w:tcPr>
           <w:p>
             <w:r>
-              <w:t>The 3.3 V and 2.5 V rails are enabled. The circuit may transition into the 2.5 V Disable state</w:t>
-            </w:r>
-            <w:r>
-              <w:t xml:space="preserve"> (after 0.5s delay)</w:t>
-            </w:r>
-            <w:r>
-              <w:t>.</w:t>
+              <w:t>The 3.3 V and 2.5 V rails are enabled. The circuit may transition into the 2.5 V Disable state (after 0.5s delay).</w:t>
             </w:r>
           </w:p>
         </w:tc>
@@ -2810,13 +3068,7 @@
           </w:tcPr>
           <w:p>
             <w:r>
-              <w:t>The 3.3 V rail is enabled. The circuit may transition into the 3.3 V Disable state</w:t>
-            </w:r>
-            <w:r>
-              <w:t xml:space="preserve"> (after 0.5s delay)</w:t>
-            </w:r>
-            <w:r>
-              <w:t>.</w:t>
+              <w:t>The 3.3 V rail is enabled. The circuit may transition into the 3.3 V Disable state (after 0.5s delay).</w:t>
             </w:r>
           </w:p>
         </w:tc>
@@ -2841,13 +3093,7 @@
           </w:tcPr>
           <w:p>
             <w:r>
-              <w:t>No rails are enabled. The circuit may transition into the Off state</w:t>
-            </w:r>
-            <w:r>
-              <w:t xml:space="preserve"> (after 0s delay)</w:t>
-            </w:r>
-            <w:r>
-              <w:t>.</w:t>
+              <w:t>No rails are enabled. The circuit may transition into the Off state (after 0s delay).</w:t>
             </w:r>
           </w:p>
         </w:tc>
@@ -2872,13 +3118,7 @@
           </w:tcPr>
           <w:p>
             <w:r>
-              <w:t>The 1.2 V rail is enabled. The circuit may transition into the Low Power state</w:t>
-            </w:r>
-            <w:r>
-              <w:t xml:space="preserve"> (after 0s delay)</w:t>
-            </w:r>
-            <w:r>
-              <w:t>.</w:t>
+              <w:t>The 1.2 V rail is enabled. The circuit may transition into the Low Power state (after 0s delay).</w:t>
             </w:r>
           </w:p>
         </w:tc>
@@ -2903,13 +3143,7 @@
           </w:tcPr>
           <w:p>
             <w:r>
-              <w:t>No rails are enabled. The circuit may transition into the Off state</w:t>
-            </w:r>
-            <w:r>
-              <w:t xml:space="preserve"> (after 0s delay)</w:t>
-            </w:r>
-            <w:r>
-              <w:t>.</w:t>
+              <w:t>No rails are enabled. The circuit may transition into the Off state (after 0s delay).</w:t>
             </w:r>
           </w:p>
         </w:tc>
@@ -2934,13 +3168,7 @@
           </w:tcPr>
           <w:p>
             <w:r>
-              <w:t>The 1.2 V and 3.3 V rails are enabled. The circuit may transition into the 2.5 V Enable from Low Power state</w:t>
-            </w:r>
-            <w:r>
-              <w:t xml:space="preserve"> (after 1s delay)</w:t>
-            </w:r>
-            <w:r>
-              <w:t>.</w:t>
+              <w:t>The 1.2 V and 3.3 V rails are enabled. The circuit may transition into the 2.5 V Enable from Low Power state (after 1s delay).</w:t>
             </w:r>
           </w:p>
         </w:tc>
@@ -2965,13 +3193,7 @@
           </w:tcPr>
           <w:p>
             <w:r>
-              <w:t>The 1.2 V, 3.3 V, and 2.5 V rails are enabled. The circuit may transition into the On state</w:t>
-            </w:r>
-            <w:r>
-              <w:t xml:space="preserve"> (after 0s delay)</w:t>
-            </w:r>
-            <w:r>
-              <w:t>.</w:t>
+              <w:t>The 1.2 V, 3.3 V, and 2.5 V rails are enabled. The circuit may transition into the On state (after 0s delay).</w:t>
             </w:r>
           </w:p>
         </w:tc>
@@ -2996,13 +3218,7 @@
           </w:tcPr>
           <w:p>
             <w:r>
-              <w:t>The 1.2 V and 3.3 V rails are enabled. The circuit may transition into the 3.3 V Disable into Low Power state</w:t>
-            </w:r>
-            <w:r>
-              <w:t xml:space="preserve"> (after 0.5s delay)</w:t>
-            </w:r>
-            <w:r>
-              <w:t>.</w:t>
+              <w:t>The 1.2 V and 3.3 V rails are enabled. The circuit may transition into the 3.3 V Disable into Low Power state (after 0.5s delay).</w:t>
             </w:r>
           </w:p>
         </w:tc>
@@ -3027,18 +3243,87 @@
           </w:tcPr>
           <w:p>
             <w:r>
-              <w:t>The 1.2 V rail is enabled. The circuit may transition into the Low Power state</w:t>
-            </w:r>
-            <w:r>
-              <w:t xml:space="preserve"> (after 0s delay)</w:t>
-            </w:r>
-            <w:r>
-              <w:t>.</w:t>
+              <w:t>The 1.2 V rail is enabled. The circuit may transition into the Low Power state (after 0s delay).</w:t>
             </w:r>
           </w:p>
         </w:tc>
       </w:tr>
     </w:tbl>
+    <w:p>
+      <w:pPr>
+        <w:pStyle w:val="Heading2"/>
+      </w:pPr>
+      <w:r>
+        <w:lastRenderedPageBreak/>
+        <w:t>Enumeration of Components</w:t>
+      </w:r>
+    </w:p>
+    <w:p>
+      <w:r>
+        <w:t>Given the design described so far, it is simple to identify the various components that will be needed in the design:</w:t>
+      </w:r>
+    </w:p>
+    <w:p/>
+    <w:p>
+      <w:pPr>
+        <w:pStyle w:val="ListParagraph"/>
+        <w:numPr>
+          <w:ilvl w:val="0"/>
+          <w:numId w:val="7"/>
+        </w:numPr>
+      </w:pPr>
+      <w:r>
+        <w:t>The operation of the power management integrated circuit has been described in terms of states and state transitions; this description can be implement</w:t>
+      </w:r>
+      <w:r>
+        <w:t>ed using a finite state machine</w:t>
+      </w:r>
+      <w:r>
+        <w:t>.</w:t>
+      </w:r>
+    </w:p>
+    <w:p>
+      <w:pPr>
+        <w:pStyle w:val="ListParagraph"/>
+        <w:numPr>
+          <w:ilvl w:val="0"/>
+          <w:numId w:val="7"/>
+        </w:numPr>
+      </w:pPr>
+      <w:r>
+        <w:t>The state transitions must occur after a certain delay; this delay can be measured using a timer implemented using a counter and a</w:t>
+      </w:r>
+      <w:r>
+        <w:t xml:space="preserve"> set of</w:t>
+      </w:r>
+      <w:r>
+        <w:t xml:space="preserve"> comparator</w:t>
+      </w:r>
+      <w:r>
+        <w:t>s</w:t>
+      </w:r>
+      <w:r>
+        <w:t>.</w:t>
+      </w:r>
+    </w:p>
+    <w:p>
+      <w:pPr>
+        <w:pStyle w:val="ListParagraph"/>
+        <w:numPr>
+          <w:ilvl w:val="0"/>
+          <w:numId w:val="7"/>
+        </w:numPr>
+      </w:pPr>
+      <w:r>
+        <w:t>The finite state machine and the timer should be synchronized by a clock with a period and skew that is well controlled; this clock can be implemented using a digital clock manager.</w:t>
+      </w:r>
+    </w:p>
+    <w:p/>
+    <w:p>
+      <w:r>
+        <w:t>These three components—a finite state machine, a timer, and a digital clock manager—will represent modules under the power management integrated circuit module.</w:t>
+      </w:r>
+    </w:p>
     <w:p>
       <w:pPr>
         <w:pStyle w:val="Heading1"/>
@@ -3047,7 +3332,6 @@
         </w:tabs>
       </w:pPr>
       <w:r>
-        <w:lastRenderedPageBreak/>
         <w:t>Implementation</w:t>
       </w:r>
     </w:p>
@@ -3085,13 +3369,19 @@
         <w:rPr>
           <w:noProof/>
         </w:rPr>
-        <w:t>5</w:t>
+        <w:t>6</w:t>
       </w:r>
       <w:r>
         <w:fldChar w:fldCharType="end"/>
       </w:r>
       <w:r>
-        <w:t>; each line in the table represents an input to the timer sub-module that is used in a comparison against the current value of the timer.</w:t>
+        <w:t>; each line in the table repre</w:t>
+      </w:r>
+      <w:r>
+        <w:t xml:space="preserve">sents an input to the timer </w:t>
+      </w:r>
+      <w:r>
+        <w:t>module that is used in a comparison against the current value of the timer.</w:t>
       </w:r>
     </w:p>
     <w:p/>
@@ -3099,7 +3389,7 @@
       <w:pPr>
         <w:pStyle w:val="Caption"/>
       </w:pPr>
-      <w:bookmarkStart w:id="6" w:name="_Ref414483423"/>
+      <w:bookmarkStart w:id="8" w:name="_Ref414483423"/>
       <w:r>
         <w:t xml:space="preserve">Table </w:t>
       </w:r>
@@ -3108,10 +3398,10 @@
           <w:rPr>
             <w:noProof/>
           </w:rPr>
-          <w:t>5</w:t>
+          <w:t>6</w:t>
         </w:r>
       </w:fldSimple>
-      <w:bookmarkEnd w:id="6"/>
+      <w:bookmarkEnd w:id="8"/>
       <w:r>
         <w:t>: Definition of Time Periods with Number of Clock Cycles</w:t>
       </w:r>
@@ -3436,189 +3726,122 @@
     <w:p/>
     <w:p>
       <w:r>
+        <w:t>The digital clock management module was implemented using the IP Core Generator in the Xilinx ISE Design Suite. It is used for two purposes: (1) to control skew on the clock and (2) to divide the 100 MHz signal provided by the oscillator on the development board into a 10 MHz signal used by the circuit on the FPGA.</w:t>
+      </w:r>
+    </w:p>
+    <w:p/>
+    <w:p>
+      <w:r>
+        <w:t>The three modules have been implemented together in a top-level module implemented in VHDL using a structural style. The timer reset output of the finite state machine module is used as a reset input to the timer module. The outputs of the timer module are used as inputs to the finite state machine module. The output of the digital clock management module is used to drive both the timer module and the finite state machine module. All other inputs are tied to the finite state machine module. In this way, the finite state machine can determine which voltages are being used at any given time and can provided timed transitions when different voltages are needed.</w:t>
+      </w:r>
+      <w:r>
+        <w:t xml:space="preserve"> A diagram of this top-level module is included at the conclusion of this report.</w:t>
+      </w:r>
+    </w:p>
+    <w:p>
+      <w:pPr>
+        <w:pStyle w:val="Heading2"/>
+      </w:pPr>
+      <w:r>
+        <w:t>Changes to the Finite State Machine</w:t>
+      </w:r>
+    </w:p>
+    <w:p>
+      <w:r>
+        <w:t xml:space="preserve">To guarantee accurate timing information, the finite state machine must reset the timer module on the transition into any state. While this works well when a default action will occur after a given amount of time, it produces problems in the </w:t>
+      </w:r>
+      <w:proofErr w:type="gramStart"/>
+      <w:r>
+        <w:t>On</w:t>
+      </w:r>
+      <w:proofErr w:type="gramEnd"/>
+      <w:r>
+        <w:t xml:space="preserve"> state and Low Power state where the finite state machine may remain for an arbitrary amount of time before deciding to transition into another state. </w:t>
+      </w:r>
+    </w:p>
+    <w:p/>
+    <w:p>
+      <w:r>
+        <w:t>To handle this case,</w:t>
+      </w:r>
+      <w:r>
+        <w:t xml:space="preserve"> the </w:t>
+      </w:r>
+      <w:proofErr w:type="gramStart"/>
+      <w:r>
+        <w:t>On</w:t>
+      </w:r>
+      <w:proofErr w:type="gramEnd"/>
+      <w:r>
+        <w:t xml:space="preserve"> state and Low Power state are each split into three parts. The On state is split into the </w:t>
+      </w:r>
+      <w:proofErr w:type="gramStart"/>
+      <w:r>
+        <w:t>On</w:t>
+      </w:r>
+      <w:proofErr w:type="gramEnd"/>
+      <w:r>
+        <w:t xml:space="preserve"> state, the On-to-1.2V-Disable state, and the On-to-2.5V-Disable-into-Low-Power state. The Low Power state is split into the Low Power state, the Low-Power-to-1.2V-Disable state, and the Low-Power-to-3.3V-Enable-from-Low-Power state. </w:t>
+      </w:r>
+      <w:r>
+        <w:t>If a certain transition is expected, the finite state machine will transition into one of the new states to reset the timer. If the specifications of the transition are met, the proper transition will then occur; otherwise, the transition back into the terminal state will occur. Since this change does not affect the overall operation of the circuit, it has been omitted from the state transition diagram.</w:t>
+      </w:r>
+    </w:p>
+    <w:p>
+      <w:pPr>
+        <w:pStyle w:val="Heading2"/>
+      </w:pPr>
+      <w:r>
         <w:lastRenderedPageBreak/>
-        <w:t>The digital clock management module was implemented using the IP Core Generator in the Xilinx ISE Design Suite. It is used for two purposes: (1) to control skew on the clock and (2) to divide the 100 MHz signal provided by the oscillator on the development board into a 10 MHz signal used by the circuit on the FPGA.</w:t>
+        <w:t>Mapping of Signals to Development Board</w:t>
+      </w:r>
+    </w:p>
+    <w:p>
+      <w:r>
+        <w:t>The inputs to the power management integrated circuit consist of the on/off signal, the low power signal, the low battery signal, the clock signal, and the reset signal. The on/off signal, the low power signal, and the low battery signal are mapped to slide switches on pins A10, D14, and C14, respectively. The clock signal is mapped to the oscillator on pin L15. The reset signal is mapped to a push button on pin N4.</w:t>
       </w:r>
     </w:p>
     <w:p/>
     <w:p>
       <w:r>
-        <w:t>The three modules have been implemented together in a top-level module implemented in VHDL using a structural style. The timer reset output of the finite state machine module is used as a reset input to the timer module. The outputs of the timer module are used as inputs to the finite state machine module. The output of the digital clock management module is used to drive both the timer module and the finite state machine module. All other inputs are tied to the finite state machine module. In this way, the finite state machine can determine which voltages are being used at any given time and can provided timed transitions when different voltages are needed.</w:t>
-      </w:r>
-    </w:p>
-    <w:p>
-      <w:pPr>
-        <w:pStyle w:val="Heading2"/>
-      </w:pPr>
-      <w:r>
-        <w:t>Mapping of Signals to Development Board</w:t>
-      </w:r>
-    </w:p>
-    <w:p>
-      <w:r>
-        <w:t>The inputs to the power management integrated circuit consist of the on/off signal, the low power signal, the low battery signal, the clock signal, and the reset signal. The on/off signal, the low power signal, and the low battery signal are mapped to slide switches on pins A10, D14, and C14, respectively. The clock signal is mapped to the oscillator on pin L15. The reset signal is mapped to a push button on pin N4.</w:t>
+        <w:t xml:space="preserve">The outputs from the integrated circuit consist of the 1.2 V enable signal, the 2.5 V enable signal, the 3.3 V enable signal, and the ready signal which are mapped to </w:t>
+      </w:r>
+      <w:r>
+        <w:t xml:space="preserve">LEDs on </w:t>
+      </w:r>
+      <w:r>
+        <w:t>pins U18, M14, N14, and L14, respectively.</w:t>
+      </w:r>
+    </w:p>
+    <w:p>
+      <w:pPr>
+        <w:pStyle w:val="Heading1"/>
+      </w:pPr>
+      <w:r>
+        <w:t>Simulation</w:t>
+      </w:r>
+    </w:p>
+    <w:p>
+      <w:r>
+        <w:t xml:space="preserve">To ensure proper operation of the design, a testbench was written in VHDL that tests each of the major transitions through the finite state machine. The testbench consists of six tests: (1) start up into and shut down from full power, (2) start up into and shut down from low power, (3) transition from low power and full power, (4) start up with low battery, (5) shut down from full power with low battery, and (6) shut down from low power with low battery. </w:t>
       </w:r>
     </w:p>
     <w:p/>
     <w:p>
       <w:r>
-        <w:t>The outputs from the integrated circuit consist of the 1.2 V enable signal, the 2.5 V enable signal, the 3.3 V enable signal, and the ready signal which are mapped to pins U18, M14, N14, and L14, respectively.</w:t>
-      </w:r>
-    </w:p>
-    <w:p>
-      <w:pPr>
-        <w:pStyle w:val="Heading1"/>
-      </w:pPr>
-      <w:r>
-        <w:t>Simulation</w:t>
-      </w:r>
-    </w:p>
-    <w:p>
-      <w:r>
-        <w:t xml:space="preserve">To ensure proper operation of the design, a testbench was written in VHDL that tests each of the major transitions through the finite state machine. The testbench consists of six tests: (1) start up into and shut down from full power, (2) start up into and shut down from low power, (3) transition from low power and full power, (4) start up with low battery, (5) shut down from full power with low battery, and (6) shut down from low power with low battery. </w:t>
+        <w:t>A 100 MHz clock was provided to the testbench to replicate the 100 MHz oscillator provided by the development board. To reduce simulation time, the time divisions used by the timer were reduced by three orders of magnitude; this preserves the functionality of the circuit while compressing all operations from the range of seconds to the range of milliseconds.</w:t>
       </w:r>
     </w:p>
     <w:p/>
     <w:p>
       <w:r>
-        <w:t>A 100 MHz clock was provided to the testbench to replicate the 100 MHz oscillator provided by the development board. To reduce simulation time, the time divisions used by the timer were reduced by three orders of magnitude; this preserves the functionality of the circuit while compressing all operations from the range of seconds to the range of milliseconds.</w:t>
+        <w:t>Proper operation of the design can be verified by checking the waveforms generated by the testbench against the specifications provided in both the Specification section and the Design section. The waveforms corresponding to a behavioral simulation of the testbench are included at the conclusion of this report; careful analysis will reveal that these waveforms do indeed meet specifications.</w:t>
       </w:r>
     </w:p>
     <w:p/>
     <w:p>
       <w:r>
-        <w:t>Proper operation of the design can be verified by checking the waveforms generated by the testbench against the specifications provided in both the Specification section and the Design section. The waveforms corresponding to a behavioral simulation of the testbench are included at the conclusion of this report; careful analysis will reveal that these waveforms do indeed meet specifications.</w:t>
-      </w:r>
-    </w:p>
-    <w:p>
-      <w:pPr>
-        <w:pStyle w:val="Heading1"/>
-      </w:pPr>
-      <w:r>
-        <w:lastRenderedPageBreak/>
-        <w:t>Conclusion</w:t>
-      </w:r>
-    </w:p>
-    <w:p>
-      <w:proofErr w:type="spellStart"/>
-      <w:r>
-        <w:t>Lorem</w:t>
-      </w:r>
-      <w:proofErr w:type="spellEnd"/>
-      <w:r>
-        <w:t xml:space="preserve"> </w:t>
-      </w:r>
-      <w:proofErr w:type="spellStart"/>
-      <w:r>
-        <w:t>ipsum</w:t>
-      </w:r>
-      <w:proofErr w:type="spellEnd"/>
-      <w:r>
-        <w:t xml:space="preserve"> </w:t>
-      </w:r>
-      <w:proofErr w:type="gramStart"/>
-      <w:r>
-        <w:t>dolor sit</w:t>
-      </w:r>
-      <w:proofErr w:type="gramEnd"/>
-      <w:r>
-        <w:t xml:space="preserve"> </w:t>
-      </w:r>
-      <w:proofErr w:type="spellStart"/>
-      <w:r>
-        <w:t>amet</w:t>
-      </w:r>
-      <w:proofErr w:type="spellEnd"/>
-      <w:r>
-        <w:t xml:space="preserve">, </w:t>
-      </w:r>
-      <w:proofErr w:type="spellStart"/>
-      <w:r>
-        <w:t>consectetur</w:t>
-      </w:r>
-      <w:proofErr w:type="spellEnd"/>
-      <w:r>
-        <w:t xml:space="preserve"> </w:t>
-      </w:r>
-      <w:proofErr w:type="spellStart"/>
-      <w:r>
-        <w:t>adipiscing</w:t>
-      </w:r>
-      <w:proofErr w:type="spellEnd"/>
-      <w:r>
-        <w:t xml:space="preserve"> </w:t>
-      </w:r>
-      <w:proofErr w:type="spellStart"/>
-      <w:r>
-        <w:t>elit</w:t>
-      </w:r>
-      <w:proofErr w:type="spellEnd"/>
-      <w:r>
-        <w:t xml:space="preserve">, </w:t>
-      </w:r>
-      <w:proofErr w:type="spellStart"/>
-      <w:r>
-        <w:t>sed</w:t>
-      </w:r>
-      <w:proofErr w:type="spellEnd"/>
-      <w:r>
-        <w:t xml:space="preserve"> do </w:t>
-      </w:r>
-      <w:proofErr w:type="spellStart"/>
-      <w:r>
-        <w:t>eiusmod</w:t>
-      </w:r>
-      <w:proofErr w:type="spellEnd"/>
-      <w:r>
-        <w:t xml:space="preserve"> </w:t>
-      </w:r>
-      <w:proofErr w:type="spellStart"/>
-      <w:r>
-        <w:t>tempor</w:t>
-      </w:r>
-      <w:proofErr w:type="spellEnd"/>
-      <w:r>
-        <w:t xml:space="preserve"> </w:t>
-      </w:r>
-      <w:proofErr w:type="spellStart"/>
-      <w:r>
-        <w:t>incididunt</w:t>
-      </w:r>
-      <w:proofErr w:type="spellEnd"/>
-      <w:r>
-        <w:t xml:space="preserve"> </w:t>
-      </w:r>
-      <w:proofErr w:type="spellStart"/>
-      <w:r>
-        <w:t>ut</w:t>
-      </w:r>
-      <w:proofErr w:type="spellEnd"/>
-      <w:r>
-        <w:t xml:space="preserve"> </w:t>
-      </w:r>
-      <w:proofErr w:type="spellStart"/>
-      <w:r>
-        <w:t>labore</w:t>
-      </w:r>
-      <w:proofErr w:type="spellEnd"/>
-      <w:r>
-        <w:t xml:space="preserve"> et </w:t>
-      </w:r>
-      <w:proofErr w:type="spellStart"/>
-      <w:r>
-        <w:t>dolore</w:t>
-      </w:r>
-      <w:proofErr w:type="spellEnd"/>
-      <w:r>
-        <w:t xml:space="preserve"> magna </w:t>
-      </w:r>
-      <w:proofErr w:type="spellStart"/>
-      <w:r>
-        <w:t>aliqua</w:t>
-      </w:r>
-      <w:proofErr w:type="spellEnd"/>
-      <w:r>
-        <w:t>.</w:t>
+        <w:t>Immediately follow simulation, a full test of the design was run on the Atlys Development Board. This design was verified by the TA to perform according to specification.</w:t>
       </w:r>
     </w:p>
     <w:sectPr>
@@ -5431,7 +5654,7 @@
 </file>
 
 <file path=customXml/itemProps1.xml><?xml version="1.0" encoding="utf-8"?>
-<ds:datastoreItem xmlns:ds="http://schemas.openxmlformats.org/officeDocument/2006/customXml" ds:itemID="{203E9A35-DF24-4625-A008-01BC663E2FF2}">
+<ds:datastoreItem xmlns:ds="http://schemas.openxmlformats.org/officeDocument/2006/customXml" ds:itemID="{54917463-3A28-41A4-AE2E-E8AA0C4ED720}">
   <ds:schemaRefs>
     <ds:schemaRef ds:uri="http://schemas.openxmlformats.org/officeDocument/2006/bibliography"/>
   </ds:schemaRefs>

</xml_diff>

<commit_message>
Second run of revisions.
Misc. revisions.
</commit_message>
<xml_diff>
--- a/Lab 2/Lab2_ECE428.docx
+++ b/Lab 2/Lab2_ECE428.docx
@@ -601,7 +601,13 @@
         <w:t>In this lab, students designed and constructed the digital portion of a power management integrated circuit (PMIC). The full integrated circuit accepts a high voltage as well as several inputs and provides several regulated voltages based on the value and timing of the inputs; the digital part of the circuit examines the value and timing of the inputs in order to control the regulators.</w:t>
       </w:r>
       <w:r>
-        <w:t xml:space="preserve"> A high-level diagram of the PMIC is provided in </w:t>
+        <w:t xml:space="preserve"> </w:t>
+      </w:r>
+      <w:r>
+        <w:t xml:space="preserve">A full power mode that provides 3.3 V, 2.5 V, and 1.2 V and a low power mode that only provides 1.2 V are offered; additionally, low battery detection is provided that automatically shuts down all power. </w:t>
+      </w:r>
+      <w:r>
+        <w:t xml:space="preserve">A high-level diagram of the PMIC is provided in </w:t>
       </w:r>
       <w:r>
         <w:fldChar w:fldCharType="begin"/>
@@ -660,8 +666,8 @@
         </w:rPr>
         <w:drawing>
           <wp:inline distT="0" distB="0" distL="0" distR="0">
-            <wp:extent cx="3840569" cy="2262489"/>
-            <wp:effectExtent l="19050" t="0" r="7531" b="0"/>
+            <wp:extent cx="3547110" cy="2089612"/>
+            <wp:effectExtent l="19050" t="0" r="0" b="0"/>
             <wp:docPr id="1" name="Picture 2"/>
             <wp:cNvGraphicFramePr>
               <a:graphicFrameLocks xmlns:a="http://schemas.openxmlformats.org/drawingml/2006/main" noChangeAspect="1"/>
@@ -682,7 +688,7 @@
                   <pic:spPr>
                     <a:xfrm>
                       <a:off x="0" y="0"/>
-                      <a:ext cx="3845401" cy="2265336"/>
+                      <a:ext cx="3547549" cy="2089871"/>
                     </a:xfrm>
                     <a:prstGeom prst="rect">
                       <a:avLst/>
@@ -843,7 +849,6 @@
         <w:t>; the processes for booting up into low power mode, for transitioning to low power mode from full power mode, and for transitioning to full power mode from low power mode should be defined as part of the design.</w:t>
       </w:r>
     </w:p>
-    <w:p/>
     <w:p>
       <w:pPr>
         <w:pStyle w:val="Caption"/>
@@ -1269,7 +1274,15 @@
     <w:p/>
     <w:p>
       <w:r>
-        <w:t xml:space="preserve">The low power-up and low power-down routines are weakly defined by the requirements; it is suggested that each routine should follow the timing diagram shown in </w:t>
+        <w:t xml:space="preserve">The low power-up and low power-down routines are weakly defined by the requirements; it is </w:t>
+      </w:r>
+      <w:proofErr w:type="gramStart"/>
+      <w:r>
+        <w:t>suggested</w:t>
+      </w:r>
+      <w:proofErr w:type="gramEnd"/>
+      <w:r>
+        <w:t xml:space="preserve"> that each routine should follow the timing diagram shown in </w:t>
       </w:r>
       <w:r>
         <w:fldChar w:fldCharType="begin"/>
@@ -2724,27 +2737,6 @@
         <w:fldChar w:fldCharType="end"/>
       </w:r>
       <w:r>
-        <w:fldChar w:fldCharType="begin"/>
-      </w:r>
-      <w:r>
-        <w:instrText xml:space="preserve"> REF _Ref414453530 \h </w:instrText>
-      </w:r>
-      <w:r>
-        <w:fldChar w:fldCharType="separate"/>
-      </w:r>
-      <w:r>
-        <w:t xml:space="preserve">Table </w:t>
-      </w:r>
-      <w:r>
-        <w:rPr>
-          <w:noProof/>
-        </w:rPr>
-        <w:t>2</w:t>
-      </w:r>
-      <w:r>
-        <w:fldChar w:fldCharType="end"/>
-      </w:r>
-      <w:r>
         <w:t>; a state transition diagram relating the states with the state transitions is provided at the conclusion of this report.</w:t>
       </w:r>
     </w:p>
@@ -3841,7 +3833,13 @@
     <w:p/>
     <w:p>
       <w:r>
-        <w:t>Immediately follow simulation, a full test of the design was run on the Atlys Development Board. This design was verified by the TA to perform according to specification.</w:t>
+        <w:t>Immediately follow</w:t>
+      </w:r>
+      <w:r>
+        <w:t>ing</w:t>
+      </w:r>
+      <w:r>
+        <w:t xml:space="preserve"> simulation, a full test of the design was run on the Atlys Development Board. This design was verified by the TA to perform according to specification.</w:t>
       </w:r>
     </w:p>
     <w:sectPr>
@@ -5654,7 +5652,7 @@
 </file>
 
 <file path=customXml/itemProps1.xml><?xml version="1.0" encoding="utf-8"?>
-<ds:datastoreItem xmlns:ds="http://schemas.openxmlformats.org/officeDocument/2006/customXml" ds:itemID="{54917463-3A28-41A4-AE2E-E8AA0C4ED720}">
+<ds:datastoreItem xmlns:ds="http://schemas.openxmlformats.org/officeDocument/2006/customXml" ds:itemID="{AFFAACA5-2725-4501-94A4-E0D189ADD9D7}">
   <ds:schemaRefs>
     <ds:schemaRef ds:uri="http://schemas.openxmlformats.org/officeDocument/2006/bibliography"/>
   </ds:schemaRefs>

</xml_diff>